<commit_message>
fix: implementacao do here + correcao do grafico ibov + jogando imports pro topo
</commit_message>
<xml_diff>
--- a/caderno_de_r.docx
+++ b/caderno_de_r.docx
@@ -48,6 +48,143 @@
         <w:t xml:space="preserve">Reis</w:t>
       </w:r>
     </w:p>
+    <w:p>
+      <w:pPr>
+        <w:pStyle w:val="SourceCode"/>
+      </w:pPr>
+      <w:r>
+        <w:rPr>
+          <w:rStyle w:val="FunctionTok"/>
+        </w:rPr>
+        <w:t xml:space="preserve">library</w:t>
+      </w:r>
+      <w:r>
+        <w:rPr>
+          <w:rStyle w:val="NormalTok"/>
+        </w:rPr>
+        <w:t xml:space="preserve">(here)</w:t>
+      </w:r>
+      <w:r>
+        <w:br/>
+      </w:r>
+      <w:r>
+        <w:rPr>
+          <w:rStyle w:val="FunctionTok"/>
+        </w:rPr>
+        <w:t xml:space="preserve">library</w:t>
+      </w:r>
+      <w:r>
+        <w:rPr>
+          <w:rStyle w:val="NormalTok"/>
+        </w:rPr>
+        <w:t xml:space="preserve">(timetk)</w:t>
+      </w:r>
+      <w:r>
+        <w:br/>
+      </w:r>
+      <w:r>
+        <w:rPr>
+          <w:rStyle w:val="FunctionTok"/>
+        </w:rPr>
+        <w:t xml:space="preserve">library</w:t>
+      </w:r>
+      <w:r>
+        <w:rPr>
+          <w:rStyle w:val="NormalTok"/>
+        </w:rPr>
+        <w:t xml:space="preserve">(quantmod)</w:t>
+      </w:r>
+      <w:r>
+        <w:br/>
+      </w:r>
+      <w:r>
+        <w:rPr>
+          <w:rStyle w:val="FunctionTok"/>
+        </w:rPr>
+        <w:t xml:space="preserve">library</w:t>
+      </w:r>
+      <w:r>
+        <w:rPr>
+          <w:rStyle w:val="NormalTok"/>
+        </w:rPr>
+        <w:t xml:space="preserve">(webshot2)</w:t>
+      </w:r>
+      <w:r>
+        <w:br/>
+      </w:r>
+      <w:r>
+        <w:rPr>
+          <w:rStyle w:val="FunctionTok"/>
+        </w:rPr>
+        <w:t xml:space="preserve">library</w:t>
+      </w:r>
+      <w:r>
+        <w:rPr>
+          <w:rStyle w:val="NormalTok"/>
+        </w:rPr>
+        <w:t xml:space="preserve">(tidyverse)</w:t>
+      </w:r>
+      <w:r>
+        <w:br/>
+      </w:r>
+      <w:r>
+        <w:rPr>
+          <w:rStyle w:val="FunctionTok"/>
+        </w:rPr>
+        <w:t xml:space="preserve">library</w:t>
+      </w:r>
+      <w:r>
+        <w:rPr>
+          <w:rStyle w:val="NormalTok"/>
+        </w:rPr>
+        <w:t xml:space="preserve">(lubridate)</w:t>
+      </w:r>
+      <w:r>
+        <w:br/>
+      </w:r>
+      <w:r>
+        <w:rPr>
+          <w:rStyle w:val="FunctionTok"/>
+        </w:rPr>
+        <w:t xml:space="preserve">library</w:t>
+      </w:r>
+      <w:r>
+        <w:rPr>
+          <w:rStyle w:val="NormalTok"/>
+        </w:rPr>
+        <w:t xml:space="preserve">(tibbletime)</w:t>
+      </w:r>
+      <w:r>
+        <w:br/>
+      </w:r>
+      <w:r>
+        <w:rPr>
+          <w:rStyle w:val="FunctionTok"/>
+        </w:rPr>
+        <w:t xml:space="preserve">library</w:t>
+      </w:r>
+      <w:r>
+        <w:rPr>
+          <w:rStyle w:val="NormalTok"/>
+        </w:rPr>
+        <w:t xml:space="preserve">(highcharter)</w:t>
+      </w:r>
+      <w:r>
+        <w:br/>
+      </w:r>
+      <w:r>
+        <w:rPr>
+          <w:rStyle w:val="FunctionTok"/>
+        </w:rPr>
+        <w:t xml:space="preserve">library</w:t>
+      </w:r>
+      <w:r>
+        <w:rPr>
+          <w:rStyle w:val="NormalTok"/>
+        </w:rPr>
+        <w:t xml:space="preserve">(htmlwidgets)</w:t>
+      </w:r>
+    </w:p>
     <w:bookmarkStart w:id="39" w:name="aula-2"/>
     <w:p>
       <w:pPr>
@@ -132,24 +269,6 @@
       <w:pPr>
         <w:pStyle w:val="SourceCode"/>
       </w:pPr>
-      <w:r>
-        <w:rPr>
-          <w:rStyle w:val="FunctionTok"/>
-        </w:rPr>
-        <w:t xml:space="preserve">library</w:t>
-      </w:r>
-      <w:r>
-        <w:rPr>
-          <w:rStyle w:val="NormalTok"/>
-        </w:rPr>
-        <w:t xml:space="preserve">(tidyverse)</w:t>
-      </w:r>
-      <w:r>
-        <w:br/>
-      </w:r>
-      <w:r>
-        <w:br/>
-      </w:r>
       <w:r>
         <w:rPr>
           <w:rStyle w:val="NormalTok"/>
@@ -2834,7 +2953,7 @@
               <a:graphicData uri="http://schemas.openxmlformats.org/drawingml/2006/picture">
                 <pic:pic>
                   <pic:nvPicPr>
-                    <pic:cNvPr descr="caderno_de_r_files/figure-docx/unnamed-chunk-9-1.png" id="43" name="Picture"/>
+                    <pic:cNvPr descr="caderno_de_r_files/figure-docx/unnamed-chunk-10-1.png" id="43" name="Picture"/>
                     <pic:cNvPicPr>
                       <a:picLocks noChangeArrowheads="1" noChangeAspect="1"/>
                     </pic:cNvPicPr>
@@ -3033,7 +3152,7 @@
               <a:graphicData uri="http://schemas.openxmlformats.org/drawingml/2006/picture">
                 <pic:pic>
                   <pic:nvPicPr>
-                    <pic:cNvPr descr="caderno_de_r_files/figure-docx/unnamed-chunk-10-1.png" id="46" name="Picture"/>
+                    <pic:cNvPr descr="caderno_de_r_files/figure-docx/unnamed-chunk-11-1.png" id="46" name="Picture"/>
                     <pic:cNvPicPr>
                       <a:picLocks noChangeArrowheads="1" noChangeAspect="1"/>
                     </pic:cNvPicPr>
@@ -10207,7 +10326,7 @@
               <a:graphicData uri="http://schemas.openxmlformats.org/drawingml/2006/picture">
                 <pic:pic>
                   <pic:nvPicPr>
-                    <pic:cNvPr descr="caderno_de_r_files/figure-docx/unnamed-chunk-29-1.png" id="68" name="Picture"/>
+                    <pic:cNvPr descr="caderno_de_r_files/figure-docx/unnamed-chunk-30-1.png" id="68" name="Picture"/>
                     <pic:cNvPicPr>
                       <a:picLocks noChangeArrowheads="1" noChangeAspect="1"/>
                     </pic:cNvPicPr>
@@ -14242,66 +14361,6 @@
       </w:pPr>
       <w:r>
         <w:rPr>
-          <w:rStyle w:val="FunctionTok"/>
-        </w:rPr>
-        <w:t xml:space="preserve">library</w:t>
-      </w:r>
-      <w:r>
-        <w:rPr>
-          <w:rStyle w:val="NormalTok"/>
-        </w:rPr>
-        <w:t xml:space="preserve">(timetk)</w:t>
-      </w:r>
-      <w:r>
-        <w:br/>
-      </w:r>
-      <w:r>
-        <w:rPr>
-          <w:rStyle w:val="FunctionTok"/>
-        </w:rPr>
-        <w:t xml:space="preserve">library</w:t>
-      </w:r>
-      <w:r>
-        <w:rPr>
-          <w:rStyle w:val="NormalTok"/>
-        </w:rPr>
-        <w:t xml:space="preserve">(quantmod)</w:t>
-      </w:r>
-      <w:r>
-        <w:br/>
-      </w:r>
-      <w:r>
-        <w:rPr>
-          <w:rStyle w:val="FunctionTok"/>
-        </w:rPr>
-        <w:t xml:space="preserve">library</w:t>
-      </w:r>
-      <w:r>
-        <w:rPr>
-          <w:rStyle w:val="NormalTok"/>
-        </w:rPr>
-        <w:t xml:space="preserve">(tidyverse)</w:t>
-      </w:r>
-      <w:r>
-        <w:br/>
-      </w:r>
-      <w:r>
-        <w:rPr>
-          <w:rStyle w:val="FunctionTok"/>
-        </w:rPr>
-        <w:t xml:space="preserve">library</w:t>
-      </w:r>
-      <w:r>
-        <w:rPr>
-          <w:rStyle w:val="NormalTok"/>
-        </w:rPr>
-        <w:t xml:space="preserve">(tibbletime)</w:t>
-      </w:r>
-      <w:r>
-        <w:br/>
-      </w:r>
-      <w:r>
-        <w:rPr>
           <w:rStyle w:val="NormalTok"/>
         </w:rPr>
         <w:t xml:space="preserve">prices </w:t>
@@ -15663,7 +15722,7 @@
               <a:graphicData uri="http://schemas.openxmlformats.org/drawingml/2006/picture">
                 <pic:pic>
                   <pic:nvPicPr>
-                    <pic:cNvPr descr="caderno_de_r_files/figure-docx/unnamed-chunk-42-1.png" id="88" name="Picture"/>
+                    <pic:cNvPr descr="caderno_de_r_files/figure-docx/unnamed-chunk-43-1.png" id="88" name="Picture"/>
                     <pic:cNvPicPr>
                       <a:picLocks noChangeArrowheads="1" noChangeAspect="1"/>
                     </pic:cNvPicPr>
@@ -16601,7 +16660,7 @@
               <a:graphicData uri="http://schemas.openxmlformats.org/drawingml/2006/picture">
                 <pic:pic>
                   <pic:nvPicPr>
-                    <pic:cNvPr descr="caderno_de_r_files/figure-docx/unnamed-chunk-43-1.png" id="92" name="Picture"/>
+                    <pic:cNvPr descr="caderno_de_r_files/figure-docx/unnamed-chunk-44-1.png" id="92" name="Picture"/>
                     <pic:cNvPicPr>
                       <a:picLocks noChangeArrowheads="1" noChangeAspect="1"/>
                     </pic:cNvPicPr>
@@ -17612,7 +17671,7 @@
               <a:graphicData uri="http://schemas.openxmlformats.org/drawingml/2006/picture">
                 <pic:pic>
                   <pic:nvPicPr>
-                    <pic:cNvPr descr="caderno_de_r_files/figure-docx/unnamed-chunk-44-1.png" id="97" name="Picture"/>
+                    <pic:cNvPr descr="caderno_de_r_files/figure-docx/unnamed-chunk-45-1.png" id="97" name="Picture"/>
                     <pic:cNvPicPr>
                       <a:picLocks noChangeArrowheads="1" noChangeAspect="1"/>
                     </pic:cNvPicPr>
@@ -18727,7 +18786,7 @@
               <a:graphicData uri="http://schemas.openxmlformats.org/drawingml/2006/picture">
                 <pic:pic>
                   <pic:nvPicPr>
-                    <pic:cNvPr descr="caderno_de_r_files/figure-docx/unnamed-chunk-45-1.png" id="101" name="Picture"/>
+                    <pic:cNvPr descr="caderno_de_r_files/figure-docx/unnamed-chunk-46-1.png" id="101" name="Picture"/>
                     <pic:cNvPicPr>
                       <a:picLocks noChangeArrowheads="1" noChangeAspect="1"/>
                     </pic:cNvPicPr>
@@ -19788,69 +19847,6 @@
       </w:pPr>
       <w:r>
         <w:rPr>
-          <w:rStyle w:val="FunctionTok"/>
-        </w:rPr>
-        <w:t xml:space="preserve">library</w:t>
-      </w:r>
-      <w:r>
-        <w:rPr>
-          <w:rStyle w:val="NormalTok"/>
-        </w:rPr>
-        <w:t xml:space="preserve">(timetk)</w:t>
-      </w:r>
-      <w:r>
-        <w:br/>
-      </w:r>
-      <w:r>
-        <w:rPr>
-          <w:rStyle w:val="FunctionTok"/>
-        </w:rPr>
-        <w:t xml:space="preserve">library</w:t>
-      </w:r>
-      <w:r>
-        <w:rPr>
-          <w:rStyle w:val="NormalTok"/>
-        </w:rPr>
-        <w:t xml:space="preserve">(quantmod)</w:t>
-      </w:r>
-      <w:r>
-        <w:br/>
-      </w:r>
-      <w:r>
-        <w:rPr>
-          <w:rStyle w:val="FunctionTok"/>
-        </w:rPr>
-        <w:t xml:space="preserve">library</w:t>
-      </w:r>
-      <w:r>
-        <w:rPr>
-          <w:rStyle w:val="NormalTok"/>
-        </w:rPr>
-        <w:t xml:space="preserve">(tidyverse)</w:t>
-      </w:r>
-      <w:r>
-        <w:br/>
-      </w:r>
-      <w:r>
-        <w:rPr>
-          <w:rStyle w:val="FunctionTok"/>
-        </w:rPr>
-        <w:t xml:space="preserve">library</w:t>
-      </w:r>
-      <w:r>
-        <w:rPr>
-          <w:rStyle w:val="NormalTok"/>
-        </w:rPr>
-        <w:t xml:space="preserve">(tibbletime)</w:t>
-      </w:r>
-      <w:r>
-        <w:br/>
-      </w:r>
-      <w:r>
-        <w:br/>
-      </w:r>
-      <w:r>
-        <w:rPr>
           <w:rStyle w:val="NormalTok"/>
         </w:rPr>
         <w:t xml:space="preserve">symbols </w:t>
@@ -22058,7 +22054,7 @@
               <a:graphicData uri="http://schemas.openxmlformats.org/drawingml/2006/picture">
                 <pic:pic>
                   <pic:nvPicPr>
-                    <pic:cNvPr descr="caderno_de_r_files/figure-docx/unnamed-chunk-50-1.png" id="112" name="Picture"/>
+                    <pic:cNvPr descr="caderno_de_r_files/figure-docx/unnamed-chunk-51-1.png" id="112" name="Picture"/>
                     <pic:cNvPicPr>
                       <a:picLocks noChangeArrowheads="1" noChangeAspect="1"/>
                     </pic:cNvPicPr>
@@ -22378,7 +22374,7 @@
               <a:graphicData uri="http://schemas.openxmlformats.org/drawingml/2006/picture">
                 <pic:pic>
                   <pic:nvPicPr>
-                    <pic:cNvPr descr="caderno_de_r_files/figure-docx/unnamed-chunk-51-1.png" id="116" name="Picture"/>
+                    <pic:cNvPr descr="caderno_de_r_files/figure-docx/unnamed-chunk-52-1.png" id="116" name="Picture"/>
                     <pic:cNvPicPr>
                       <a:picLocks noChangeArrowheads="1" noChangeAspect="1"/>
                     </pic:cNvPicPr>
@@ -22437,69 +22433,6 @@
       </w:pPr>
       <w:r>
         <w:rPr>
-          <w:rStyle w:val="FunctionTok"/>
-        </w:rPr>
-        <w:t xml:space="preserve">library</w:t>
-      </w:r>
-      <w:r>
-        <w:rPr>
-          <w:rStyle w:val="NormalTok"/>
-        </w:rPr>
-        <w:t xml:space="preserve">(timetk)</w:t>
-      </w:r>
-      <w:r>
-        <w:br/>
-      </w:r>
-      <w:r>
-        <w:rPr>
-          <w:rStyle w:val="FunctionTok"/>
-        </w:rPr>
-        <w:t xml:space="preserve">library</w:t>
-      </w:r>
-      <w:r>
-        <w:rPr>
-          <w:rStyle w:val="NormalTok"/>
-        </w:rPr>
-        <w:t xml:space="preserve">(quantmod)</w:t>
-      </w:r>
-      <w:r>
-        <w:br/>
-      </w:r>
-      <w:r>
-        <w:rPr>
-          <w:rStyle w:val="FunctionTok"/>
-        </w:rPr>
-        <w:t xml:space="preserve">library</w:t>
-      </w:r>
-      <w:r>
-        <w:rPr>
-          <w:rStyle w:val="NormalTok"/>
-        </w:rPr>
-        <w:t xml:space="preserve">(tidyverse)</w:t>
-      </w:r>
-      <w:r>
-        <w:br/>
-      </w:r>
-      <w:r>
-        <w:rPr>
-          <w:rStyle w:val="FunctionTok"/>
-        </w:rPr>
-        <w:t xml:space="preserve">library</w:t>
-      </w:r>
-      <w:r>
-        <w:rPr>
-          <w:rStyle w:val="NormalTok"/>
-        </w:rPr>
-        <w:t xml:space="preserve">(tibbletime)</w:t>
-      </w:r>
-      <w:r>
-        <w:br/>
-      </w:r>
-      <w:r>
-        <w:br/>
-      </w:r>
-      <w:r>
-        <w:rPr>
           <w:rStyle w:val="NormalTok"/>
         </w:rPr>
         <w:t xml:space="preserve">ativos </w:t>
@@ -22689,24 +22622,6 @@
       </w:pPr>
       <w:r>
         <w:rPr>
-          <w:rStyle w:val="FunctionTok"/>
-        </w:rPr>
-        <w:t xml:space="preserve">library</w:t>
-      </w:r>
-      <w:r>
-        <w:rPr>
-          <w:rStyle w:val="NormalTok"/>
-        </w:rPr>
-        <w:t xml:space="preserve">(lubridate)</w:t>
-      </w:r>
-      <w:r>
-        <w:br/>
-      </w:r>
-      <w:r>
-        <w:br/>
-      </w:r>
-      <w:r>
-        <w:rPr>
           <w:rStyle w:val="NormalTok"/>
         </w:rPr>
         <w:t xml:space="preserve">prices </w:t>
@@ -23750,57 +23665,6 @@
       <w:pPr>
         <w:pStyle w:val="SourceCode"/>
       </w:pPr>
-      <w:r>
-        <w:rPr>
-          <w:rStyle w:val="FunctionTok"/>
-        </w:rPr>
-        <w:t xml:space="preserve">library</w:t>
-      </w:r>
-      <w:r>
-        <w:rPr>
-          <w:rStyle w:val="NormalTok"/>
-        </w:rPr>
-        <w:t xml:space="preserve">(highcharter)</w:t>
-      </w:r>
-      <w:r>
-        <w:br/>
-      </w:r>
-      <w:r>
-        <w:rPr>
-          <w:rStyle w:val="FunctionTok"/>
-        </w:rPr>
-        <w:t xml:space="preserve">library</w:t>
-      </w:r>
-      <w:r>
-        <w:rPr>
-          <w:rStyle w:val="NormalTok"/>
-        </w:rPr>
-        <w:t xml:space="preserve">(htmlwidgets)</w:t>
-      </w:r>
-      <w:r>
-        <w:br/>
-      </w:r>
-      <w:r>
-        <w:rPr>
-          <w:rStyle w:val="FunctionTok"/>
-        </w:rPr>
-        <w:t xml:space="preserve">library</w:t>
-      </w:r>
-      <w:r>
-        <w:rPr>
-          <w:rStyle w:val="NormalTok"/>
-        </w:rPr>
-        <w:t xml:space="preserve">(webshot2)</w:t>
-      </w:r>
-      <w:r>
-        <w:br/>
-      </w:r>
-      <w:r>
-        <w:br/>
-      </w:r>
-      <w:r>
-        <w:br/>
-      </w:r>
       <w:r>
         <w:rPr>
           <w:rStyle w:val="NormalTok"/>
@@ -24587,7 +24451,7 @@
               <a:graphicData uri="http://schemas.openxmlformats.org/drawingml/2006/picture">
                 <pic:pic>
                   <pic:nvPicPr>
-                    <pic:cNvPr descr="caderno_de_r_files/figure-docx/unnamed-chunk-57-1.png" id="122" name="Picture"/>
+                    <pic:cNvPr descr="caderno_de_r_files/figure-docx/unnamed-chunk-58-1.png" id="122" name="Picture"/>
                     <pic:cNvPicPr>
                       <a:picLocks noChangeArrowheads="1" noChangeAspect="1"/>
                     </pic:cNvPicPr>
@@ -25476,7 +25340,7 @@
         <w:rPr>
           <w:rStyle w:val="VerbatimChar"/>
         </w:rPr>
-        <w:t xml:space="preserve">5 PRIO3.SA               39           60                      0.65 </w:t>
+        <w:t xml:space="preserve">5 PRIO3.SA               38           60                      0.633</w:t>
       </w:r>
       <w:r>
         <w:br/>
@@ -26188,6 +26052,51 @@
       </w:r>
       <w:r>
         <w:rPr>
+          <w:rStyle w:val="ControlFlowTok"/>
+        </w:rPr>
+        <w:t xml:space="preserve">if</w:t>
+      </w:r>
+      <w:r>
+        <w:rPr>
+          <w:rStyle w:val="NormalTok"/>
+        </w:rPr>
+        <w:t xml:space="preserve">(asset_nm </w:t>
+      </w:r>
+      <w:r>
+        <w:rPr>
+          <w:rStyle w:val="SpecialCharTok"/>
+        </w:rPr>
+        <w:t xml:space="preserve">!=</w:t>
+      </w:r>
+      <w:r>
+        <w:rPr>
+          <w:rStyle w:val="NormalTok"/>
+        </w:rPr>
+        <w:t xml:space="preserve"> </w:t>
+      </w:r>
+      <w:r>
+        <w:rPr>
+          <w:rStyle w:val="StringTok"/>
+        </w:rPr>
+        <w:t xml:space="preserve">"^BVSP"</w:t>
+      </w:r>
+      <w:r>
+        <w:rPr>
+          <w:rStyle w:val="NormalTok"/>
+        </w:rPr>
+        <w:t xml:space="preserve">) {</w:t>
+      </w:r>
+      <w:r>
+        <w:br/>
+      </w:r>
+      <w:r>
+        <w:rPr>
+          <w:rStyle w:val="NormalTok"/>
+        </w:rPr>
+        <w:t xml:space="preserve">        </w:t>
+      </w:r>
+      <w:r>
+        <w:rPr>
           <w:rStyle w:val="FunctionTok"/>
         </w:rPr>
         <w:t xml:space="preserve">saveWidget</w:t>
@@ -26265,7 +26174,7 @@
         <w:rPr>
           <w:rStyle w:val="NormalTok"/>
         </w:rPr>
-        <w:t xml:space="preserve">    </w:t>
+        <w:t xml:space="preserve">        </w:t>
       </w:r>
       <w:r>
         <w:rPr>
@@ -26362,6 +26271,150 @@
           <w:rStyle w:val="NormalTok"/>
         </w:rPr>
         <w:t xml:space="preserve">))</w:t>
+      </w:r>
+      <w:r>
+        <w:br/>
+      </w:r>
+      <w:r>
+        <w:rPr>
+          <w:rStyle w:val="NormalTok"/>
+        </w:rPr>
+        <w:t xml:space="preserve">    } </w:t>
+      </w:r>
+      <w:r>
+        <w:rPr>
+          <w:rStyle w:val="ControlFlowTok"/>
+        </w:rPr>
+        <w:t xml:space="preserve">else</w:t>
+      </w:r>
+      <w:r>
+        <w:rPr>
+          <w:rStyle w:val="NormalTok"/>
+        </w:rPr>
+        <w:t xml:space="preserve"> {</w:t>
+      </w:r>
+      <w:r>
+        <w:br/>
+      </w:r>
+      <w:r>
+        <w:rPr>
+          <w:rStyle w:val="NormalTok"/>
+        </w:rPr>
+        <w:t xml:space="preserve">      </w:t>
+      </w:r>
+      <w:r>
+        <w:rPr>
+          <w:rStyle w:val="FunctionTok"/>
+        </w:rPr>
+        <w:t xml:space="preserve">saveWidget</w:t>
+      </w:r>
+      <w:r>
+        <w:rPr>
+          <w:rStyle w:val="NormalTok"/>
+        </w:rPr>
+        <w:t xml:space="preserve">(hist, </w:t>
+      </w:r>
+      <w:r>
+        <w:rPr>
+          <w:rStyle w:val="StringTok"/>
+        </w:rPr>
+        <w:t xml:space="preserve">"hist_IBOV.html"</w:t>
+      </w:r>
+      <w:r>
+        <w:rPr>
+          <w:rStyle w:val="NormalTok"/>
+        </w:rPr>
+        <w:t xml:space="preserve">, </w:t>
+      </w:r>
+      <w:r>
+        <w:rPr>
+          <w:rStyle w:val="AttributeTok"/>
+        </w:rPr>
+        <w:t xml:space="preserve">selfcontained =</w:t>
+      </w:r>
+      <w:r>
+        <w:rPr>
+          <w:rStyle w:val="NormalTok"/>
+        </w:rPr>
+        <w:t xml:space="preserve"> </w:t>
+      </w:r>
+      <w:r>
+        <w:rPr>
+          <w:rStyle w:val="ConstantTok"/>
+        </w:rPr>
+        <w:t xml:space="preserve">TRUE</w:t>
+      </w:r>
+      <w:r>
+        <w:rPr>
+          <w:rStyle w:val="NormalTok"/>
+        </w:rPr>
+        <w:t xml:space="preserve">)</w:t>
+      </w:r>
+      <w:r>
+        <w:br/>
+      </w:r>
+      <w:r>
+        <w:rPr>
+          <w:rStyle w:val="NormalTok"/>
+        </w:rPr>
+        <w:t xml:space="preserve">      </w:t>
+      </w:r>
+      <w:r>
+        <w:rPr>
+          <w:rStyle w:val="FunctionTok"/>
+        </w:rPr>
+        <w:t xml:space="preserve">webshot</w:t>
+      </w:r>
+      <w:r>
+        <w:rPr>
+          <w:rStyle w:val="NormalTok"/>
+        </w:rPr>
+        <w:t xml:space="preserve">(</w:t>
+      </w:r>
+      <w:r>
+        <w:rPr>
+          <w:rStyle w:val="StringTok"/>
+        </w:rPr>
+        <w:t xml:space="preserve">"hist_IBOV.html"</w:t>
+      </w:r>
+      <w:r>
+        <w:rPr>
+          <w:rStyle w:val="NormalTok"/>
+        </w:rPr>
+        <w:t xml:space="preserve">, </w:t>
+      </w:r>
+      <w:r>
+        <w:rPr>
+          <w:rStyle w:val="AttributeTok"/>
+        </w:rPr>
+        <w:t xml:space="preserve">file =</w:t>
+      </w:r>
+      <w:r>
+        <w:rPr>
+          <w:rStyle w:val="NormalTok"/>
+        </w:rPr>
+        <w:t xml:space="preserve"> </w:t>
+      </w:r>
+      <w:r>
+        <w:rPr>
+          <w:rStyle w:val="StringTok"/>
+        </w:rPr>
+        <w:t xml:space="preserve">"hist_IBOV.png"</w:t>
+      </w:r>
+      <w:r>
+        <w:rPr>
+          <w:rStyle w:val="NormalTok"/>
+        </w:rPr>
+        <w:t xml:space="preserve">)</w:t>
+      </w:r>
+      <w:r>
+        <w:br/>
+      </w:r>
+      <w:r>
+        <w:rPr>
+          <w:rStyle w:val="NormalTok"/>
+        </w:rPr>
+        <w:t xml:space="preserve">    }</w:t>
       </w:r>
       <w:r>
         <w:br/>
@@ -26530,7 +26583,7 @@
         <w:rPr>
           <w:rStyle w:val="StringTok"/>
         </w:rPr>
-        <w:t xml:space="preserve">"hist_^BVSP.png"</w:t>
+        <w:t xml:space="preserve">"hist_IBOV.png"</w:t>
       </w:r>
       <w:r>
         <w:rPr>
@@ -26553,7 +26606,7 @@
               <a:graphicData uri="http://schemas.openxmlformats.org/drawingml/2006/picture">
                 <pic:pic>
                   <pic:nvPicPr>
-                    <pic:cNvPr descr="hist_%5EBVSP.png" id="128" name="Picture"/>
+                    <pic:cNvPr descr="hist_IBOV.png" id="128" name="Picture"/>
                     <pic:cNvPicPr>
                       <a:picLocks noChangeArrowheads="1" noChangeAspect="1"/>
                     </pic:cNvPicPr>
@@ -27427,7 +27480,7 @@
               <a:graphicData uri="http://schemas.openxmlformats.org/drawingml/2006/picture">
                 <pic:pic>
                   <pic:nvPicPr>
-                    <pic:cNvPr descr="caderno_de_r_files/figure-docx/unnamed-chunk-60-1.png" id="152" name="Picture"/>
+                    <pic:cNvPr descr="caderno_de_r_files/figure-docx/unnamed-chunk-61-1.png" id="152" name="Picture"/>
                     <pic:cNvPicPr>
                       <a:picLocks noChangeArrowheads="1" noChangeAspect="1"/>
                     </pic:cNvPicPr>
@@ -27784,7 +27837,7 @@
               <a:graphicData uri="http://schemas.openxmlformats.org/drawingml/2006/picture">
                 <pic:pic>
                   <pic:nvPicPr>
-                    <pic:cNvPr descr="caderno_de_r_files/figure-docx/unnamed-chunk-61-1.png" id="155" name="Picture"/>
+                    <pic:cNvPr descr="caderno_de_r_files/figure-docx/unnamed-chunk-62-1.png" id="155" name="Picture"/>
                     <pic:cNvPicPr>
                       <a:picLocks noChangeArrowheads="1" noChangeAspect="1"/>
                     </pic:cNvPicPr>
@@ -28024,7 +28077,7 @@
         <w:rPr>
           <w:rStyle w:val="VerbatimChar"/>
         </w:rPr>
-        <w:t xml:space="preserve">  asset    desvio_padrao  media</w:t>
+        <w:t xml:space="preserve">  asset    desvio_padrao media</w:t>
       </w:r>
       <w:r>
         <w:br/>
@@ -28033,7 +28086,7 @@
         <w:rPr>
           <w:rStyle w:val="VerbatimChar"/>
         </w:rPr>
-        <w:t xml:space="preserve">  &lt;chr&gt;            &lt;dbl&gt;  &lt;dbl&gt;</w:t>
+        <w:t xml:space="preserve">  &lt;chr&gt;            &lt;dbl&gt; &lt;dbl&gt;</w:t>
       </w:r>
       <w:r>
         <w:br/>
@@ -28042,7 +28095,7 @@
         <w:rPr>
           <w:rStyle w:val="VerbatimChar"/>
         </w:rPr>
-        <w:t xml:space="preserve">1 ABCB4.SA          9.06 0.690 </w:t>
+        <w:t xml:space="preserve">1 ABCB4.SA          9.05 0.694</w:t>
       </w:r>
       <w:r>
         <w:br/>
@@ -28051,7 +28104,7 @@
         <w:rPr>
           <w:rStyle w:val="VerbatimChar"/>
         </w:rPr>
-        <w:t xml:space="preserve">2 AGRO3.SA         10.6  1.48  </w:t>
+        <w:t xml:space="preserve">2 AGRO3.SA         10.6  1.49 </w:t>
       </w:r>
       <w:r>
         <w:br/>
@@ -28060,7 +28113,7 @@
         <w:rPr>
           <w:rStyle w:val="VerbatimChar"/>
         </w:rPr>
-        <w:t xml:space="preserve">3 EMBR3.SA         14.7  1.09  </w:t>
+        <w:t xml:space="preserve">3 EMBR3.SA         14.7  1.05 </w:t>
       </w:r>
       <w:r>
         <w:br/>
@@ -28069,7 +28122,7 @@
         <w:rPr>
           <w:rStyle w:val="VerbatimChar"/>
         </w:rPr>
-        <w:t xml:space="preserve">4 ITUB4.SA          9.30 0.0936</w:t>
+        <w:t xml:space="preserve">4 ITUB4.SA          9.31 0.134</w:t>
       </w:r>
       <w:r>
         <w:br/>
@@ -28078,7 +28131,7 @@
         <w:rPr>
           <w:rStyle w:val="VerbatimChar"/>
         </w:rPr>
-        <w:t xml:space="preserve">5 PRIO3.SA         19.1  4.32  </w:t>
+        <w:t xml:space="preserve">5 PRIO3.SA         19.1  4.28 </w:t>
       </w:r>
       <w:r>
         <w:br/>
@@ -28087,7 +28140,7 @@
         <w:rPr>
           <w:rStyle w:val="VerbatimChar"/>
         </w:rPr>
-        <w:t xml:space="preserve">6 SMTO3.SA         12.8  1.01  </w:t>
+        <w:t xml:space="preserve">6 SMTO3.SA         12.9  1.13 </w:t>
       </w:r>
       <w:r>
         <w:br/>
@@ -28096,7 +28149,7 @@
         <w:rPr>
           <w:rStyle w:val="VerbatimChar"/>
         </w:rPr>
-        <w:t xml:space="preserve">7 WEGE3.SA         10.2  2.27  </w:t>
+        <w:t xml:space="preserve">7 WEGE3.SA         10.2  2.35 </w:t>
       </w:r>
       <w:r>
         <w:br/>
@@ -28105,7 +28158,7 @@
         <w:rPr>
           <w:rStyle w:val="VerbatimChar"/>
         </w:rPr>
-        <w:t xml:space="preserve">8 ^BVSP             7.32 0.283 </w:t>
+        <w:t xml:space="preserve">8 ^BVSP             7.32 0.294</w:t>
       </w:r>
     </w:p>
     <w:p>
@@ -29447,7 +29500,7 @@
         <w:rPr>
           <w:rStyle w:val="VerbatimChar"/>
         </w:rPr>
-        <w:t xml:space="preserve">1 BENCHMARK    0.170</w:t>
+        <w:t xml:space="preserve">1 BENCHMARK    0.176</w:t>
       </w:r>
       <w:r>
         <w:br/>
@@ -29456,7 +29509,7 @@
         <w:rPr>
           <w:rStyle w:val="VerbatimChar"/>
         </w:rPr>
-        <w:t xml:space="preserve">2 PORTFOLIO    0.902</w:t>
+        <w:t xml:space="preserve">2 PORTFOLIO    0.916</w:t>
       </w:r>
     </w:p>
     <w:p>
@@ -30656,7 +30709,7 @@
               <a:graphicData uri="http://schemas.openxmlformats.org/drawingml/2006/picture">
                 <pic:pic>
                   <pic:nvPicPr>
-                    <pic:cNvPr descr="caderno_de_r_files/figure-docx/unnamed-chunk-66-1.png" id="158" name="Picture"/>
+                    <pic:cNvPr descr="caderno_de_r_files/figure-docx/unnamed-chunk-67-1.png" id="158" name="Picture"/>
                     <pic:cNvPicPr>
                       <a:picLocks noChangeArrowheads="1" noChangeAspect="1"/>
                     </pic:cNvPicPr>
@@ -31146,7 +31199,7 @@
               <a:graphicData uri="http://schemas.openxmlformats.org/drawingml/2006/picture">
                 <pic:pic>
                   <pic:nvPicPr>
-                    <pic:cNvPr descr="caderno_de_r_files/figure-docx/unnamed-chunk-67-1.png" id="164" name="Picture"/>
+                    <pic:cNvPr descr="caderno_de_r_files/figure-docx/unnamed-chunk-68-1.png" id="164" name="Picture"/>
                     <pic:cNvPicPr>
                       <a:picLocks noChangeArrowheads="1" noChangeAspect="1"/>
                     </pic:cNvPicPr>
@@ -31477,7 +31530,7 @@
               <a:graphicData uri="http://schemas.openxmlformats.org/drawingml/2006/picture">
                 <pic:pic>
                   <pic:nvPicPr>
-                    <pic:cNvPr descr="caderno_de_r_files/figure-docx/unnamed-chunk-67-2.png" id="167" name="Picture"/>
+                    <pic:cNvPr descr="caderno_de_r_files/figure-docx/unnamed-chunk-68-2.png" id="167" name="Picture"/>
                     <pic:cNvPicPr>
                       <a:picLocks noChangeArrowheads="1" noChangeAspect="1"/>
                     </pic:cNvPicPr>

</xml_diff>

<commit_message>
feat: versao final caderno + dashboard
</commit_message>
<xml_diff>
--- a/caderno_de_r.docx
+++ b/caderno_de_r.docx
@@ -200,8 +200,8 @@
       </w:pPr>
       <w:r>
         <w:rPr>
+          <w:b/>
           <w:bCs/>
-          <w:b/>
         </w:rPr>
         <w:t xml:space="preserve">OBS: nao foram utilizados acentos ortograficos para evitar erros ou caracteres nao reconhecidos no envio das tarefas</w:t>
       </w:r>
@@ -5055,7 +5055,7 @@
         <w:rPr>
           <w:rStyle w:val="VerbatimChar"/>
         </w:rPr>
-        <w:t xml:space="preserve"># A tibble: 6 × 2</w:t>
+        <w:t xml:space="preserve"># A tibble: 6 x 2</w:t>
       </w:r>
       <w:r>
         <w:br/>
@@ -5303,7 +5303,7 @@
         <w:rPr>
           <w:rStyle w:val="VerbatimChar"/>
         </w:rPr>
-        <w:t xml:space="preserve"># A tibble: 5 × 2</w:t>
+        <w:t xml:space="preserve"># A tibble: 5 x 2</w:t>
       </w:r>
       <w:r>
         <w:br/>
@@ -5637,7 +5637,7 @@
         <w:rPr>
           <w:rStyle w:val="VerbatimChar"/>
         </w:rPr>
-        <w:t xml:space="preserve"># A tibble: 5 × 3</w:t>
+        <w:t xml:space="preserve"># A tibble: 5 x 3</w:t>
       </w:r>
       <w:r>
         <w:br/>
@@ -5949,7 +5949,7 @@
         <w:rPr>
           <w:rStyle w:val="VerbatimChar"/>
         </w:rPr>
-        <w:t xml:space="preserve"># A tibble: 5 × 3</w:t>
+        <w:t xml:space="preserve"># A tibble: 5 x 3</w:t>
       </w:r>
       <w:r>
         <w:br/>
@@ -6091,7 +6091,7 @@
         <w:rPr>
           <w:rStyle w:val="VerbatimChar"/>
         </w:rPr>
-        <w:t xml:space="preserve"># A tibble: 336,776 × 1</w:t>
+        <w:t xml:space="preserve"># A tibble: 336,776 x 1</w:t>
       </w:r>
       <w:r>
         <w:br/>
@@ -6208,7 +6208,7 @@
         <w:rPr>
           <w:rStyle w:val="VerbatimChar"/>
         </w:rPr>
-        <w:t xml:space="preserve"># ℹ 336,766 more rows</w:t>
+        <w:t xml:space="preserve"># i 336,766 more rows</w:t>
       </w:r>
     </w:p>
     <w:bookmarkEnd w:id="58"/>
@@ -6506,7 +6506,7 @@
         <w:rPr>
           <w:rStyle w:val="VerbatimChar"/>
         </w:rPr>
-        <w:t xml:space="preserve"># A tibble: 5 × 6</w:t>
+        <w:t xml:space="preserve"># A tibble: 5 x 6</w:t>
       </w:r>
       <w:r>
         <w:br/>
@@ -6681,7 +6681,7 @@
         <w:rPr>
           <w:rStyle w:val="VerbatimChar"/>
         </w:rPr>
-        <w:t xml:space="preserve"># A tibble: 5 × 6</w:t>
+        <w:t xml:space="preserve"># A tibble: 5 x 6</w:t>
       </w:r>
       <w:r>
         <w:br/>
@@ -6818,7 +6818,7 @@
         <w:rPr>
           <w:rStyle w:val="VerbatimChar"/>
         </w:rPr>
-        <w:t xml:space="preserve"># A tibble: 336,776 × 6</w:t>
+        <w:t xml:space="preserve"># A tibble: 336,776 x 6</w:t>
       </w:r>
       <w:r>
         <w:br/>
@@ -6935,7 +6935,7 @@
         <w:rPr>
           <w:rStyle w:val="VerbatimChar"/>
         </w:rPr>
-        <w:t xml:space="preserve"># ℹ 336,766 more rows</w:t>
+        <w:t xml:space="preserve"># i 336,766 more rows</w:t>
       </w:r>
     </w:p>
     <w:p>
@@ -7049,7 +7049,7 @@
         <w:rPr>
           <w:rStyle w:val="VerbatimChar"/>
         </w:rPr>
-        <w:t xml:space="preserve">$ YEAR           &lt;int&gt; 2013, 2013, 2013, 2013, 2013, 2013, 2013, 2013, 2013, 2…</w:t>
+        <w:t xml:space="preserve">$ YEAR           &lt;int&gt; 2013, 2013, 2013, 2013, 2013, 2013, 2013, 2013, 2013, 2~</w:t>
       </w:r>
       <w:r>
         <w:br/>
@@ -7058,7 +7058,7 @@
         <w:rPr>
           <w:rStyle w:val="VerbatimChar"/>
         </w:rPr>
-        <w:t xml:space="preserve">$ MONTH          &lt;int&gt; 1, 1, 1, 1, 1, 1, 1, 1, 1, 1, 1, 1, 1, 1, 1, 1, 1, 1, 1…</w:t>
+        <w:t xml:space="preserve">$ MONTH          &lt;int&gt; 1, 1, 1, 1, 1, 1, 1, 1, 1, 1, 1, 1, 1, 1, 1, 1, 1, 1, 1~</w:t>
       </w:r>
       <w:r>
         <w:br/>
@@ -7067,7 +7067,7 @@
         <w:rPr>
           <w:rStyle w:val="VerbatimChar"/>
         </w:rPr>
-        <w:t xml:space="preserve">$ DAY            &lt;int&gt; 1, 1, 1, 1, 1, 1, 1, 1, 1, 1, 1, 1, 1, 1, 1, 1, 1, 1, 1…</w:t>
+        <w:t xml:space="preserve">$ DAY            &lt;int&gt; 1, 1, 1, 1, 1, 1, 1, 1, 1, 1, 1, 1, 1, 1, 1, 1, 1, 1, 1~</w:t>
       </w:r>
       <w:r>
         <w:br/>
@@ -7076,7 +7076,7 @@
         <w:rPr>
           <w:rStyle w:val="VerbatimChar"/>
         </w:rPr>
-        <w:t xml:space="preserve">$ DEP_TIME       &lt;int&gt; 517, 533, 542, 544, 554, 554, 555, 557, 557, 558, 558, …</w:t>
+        <w:t xml:space="preserve">$ DEP_TIME       &lt;int&gt; 517, 533, 542, 544, 554, 554, 555, 557, 557, 558, 558, ~</w:t>
       </w:r>
       <w:r>
         <w:br/>
@@ -7085,7 +7085,7 @@
         <w:rPr>
           <w:rStyle w:val="VerbatimChar"/>
         </w:rPr>
-        <w:t xml:space="preserve">$ SCHED_DEP_TIME &lt;int&gt; 515, 529, 540, 545, 600, 558, 600, 600, 600, 600, 600, …</w:t>
+        <w:t xml:space="preserve">$ SCHED_DEP_TIME &lt;int&gt; 515, 529, 540, 545, 600, 558, 600, 600, 600, 600, 600, ~</w:t>
       </w:r>
       <w:r>
         <w:br/>
@@ -7094,7 +7094,7 @@
         <w:rPr>
           <w:rStyle w:val="VerbatimChar"/>
         </w:rPr>
-        <w:t xml:space="preserve">$ DEP_DELAY      &lt;dbl&gt; 2, 4, 2, -1, -6, -4, -5, -3, -3, -2, -2, -2, -2, -2, -1…</w:t>
+        <w:t xml:space="preserve">$ DEP_DELAY      &lt;dbl&gt; 2, 4, 2, -1, -6, -4, -5, -3, -3, -2, -2, -2, -2, -2, -1~</w:t>
       </w:r>
       <w:r>
         <w:br/>
@@ -7103,7 +7103,7 @@
         <w:rPr>
           <w:rStyle w:val="VerbatimChar"/>
         </w:rPr>
-        <w:t xml:space="preserve">$ ARR_TIME       &lt;int&gt; 830, 850, 923, 1004, 812, 740, 913, 709, 838, 753, 849,…</w:t>
+        <w:t xml:space="preserve">$ ARR_TIME       &lt;int&gt; 830, 850, 923, 1004, 812, 740, 913, 709, 838, 753, 849,~</w:t>
       </w:r>
       <w:r>
         <w:br/>
@@ -7112,7 +7112,7 @@
         <w:rPr>
           <w:rStyle w:val="VerbatimChar"/>
         </w:rPr>
-        <w:t xml:space="preserve">$ SCHED_ARR_TIME &lt;int&gt; 819, 830, 850, 1022, 837, 728, 854, 723, 846, 745, 851,…</w:t>
+        <w:t xml:space="preserve">$ SCHED_ARR_TIME &lt;int&gt; 819, 830, 850, 1022, 837, 728, 854, 723, 846, 745, 851,~</w:t>
       </w:r>
       <w:r>
         <w:br/>
@@ -7121,7 +7121,7 @@
         <w:rPr>
           <w:rStyle w:val="VerbatimChar"/>
         </w:rPr>
-        <w:t xml:space="preserve">$ ARR_DELAY      &lt;dbl&gt; 11, 20, 33, -18, -25, 12, 19, -14, -8, 8, -2, -3, 7, -1…</w:t>
+        <w:t xml:space="preserve">$ ARR_DELAY      &lt;dbl&gt; 11, 20, 33, -18, -25, 12, 19, -14, -8, 8, -2, -3, 7, -1~</w:t>
       </w:r>
       <w:r>
         <w:br/>
@@ -7130,7 +7130,7 @@
         <w:rPr>
           <w:rStyle w:val="VerbatimChar"/>
         </w:rPr>
-        <w:t xml:space="preserve">$ CARRIER        &lt;chr&gt; "UA", "UA", "AA", "B6", "DL", "UA", "B6", "EV", "B6", "…</w:t>
+        <w:t xml:space="preserve">$ CARRIER        &lt;chr&gt; "UA", "UA", "AA", "B6", "DL", "UA", "B6", "EV", "B6", "~</w:t>
       </w:r>
       <w:r>
         <w:br/>
@@ -7139,7 +7139,7 @@
         <w:rPr>
           <w:rStyle w:val="VerbatimChar"/>
         </w:rPr>
-        <w:t xml:space="preserve">$ FLIGHT         &lt;int&gt; 1545, 1714, 1141, 725, 461, 1696, 507, 5708, 79, 301, 4…</w:t>
+        <w:t xml:space="preserve">$ FLIGHT         &lt;int&gt; 1545, 1714, 1141, 725, 461, 1696, 507, 5708, 79, 301, 4~</w:t>
       </w:r>
       <w:r>
         <w:br/>
@@ -7148,7 +7148,7 @@
         <w:rPr>
           <w:rStyle w:val="VerbatimChar"/>
         </w:rPr>
-        <w:t xml:space="preserve">$ TAILNUM        &lt;chr&gt; "N14228", "N24211", "N619AA", "N804JB", "N668DN", "N394…</w:t>
+        <w:t xml:space="preserve">$ TAILNUM        &lt;chr&gt; "N14228", "N24211", "N619AA", "N804JB", "N668DN", "N394~</w:t>
       </w:r>
       <w:r>
         <w:br/>
@@ -7157,7 +7157,7 @@
         <w:rPr>
           <w:rStyle w:val="VerbatimChar"/>
         </w:rPr>
-        <w:t xml:space="preserve">$ ORIGIN         &lt;chr&gt; "EWR", "LGA", "JFK", "JFK", "LGA", "EWR", "EWR", "LGA",…</w:t>
+        <w:t xml:space="preserve">$ ORIGIN         &lt;chr&gt; "EWR", "LGA", "JFK", "JFK", "LGA", "EWR", "EWR", "LGA",~</w:t>
       </w:r>
       <w:r>
         <w:br/>
@@ -7166,7 +7166,7 @@
         <w:rPr>
           <w:rStyle w:val="VerbatimChar"/>
         </w:rPr>
-        <w:t xml:space="preserve">$ DEST           &lt;chr&gt; "IAH", "IAH", "MIA", "BQN", "ATL", "ORD", "FLL", "IAD",…</w:t>
+        <w:t xml:space="preserve">$ DEST           &lt;chr&gt; "IAH", "IAH", "MIA", "BQN", "ATL", "ORD", "FLL", "IAD",~</w:t>
       </w:r>
       <w:r>
         <w:br/>
@@ -7175,7 +7175,7 @@
         <w:rPr>
           <w:rStyle w:val="VerbatimChar"/>
         </w:rPr>
-        <w:t xml:space="preserve">$ AIR_TIME       &lt;dbl&gt; 227, 227, 160, 183, 116, 150, 158, 53, 140, 138, 149, 1…</w:t>
+        <w:t xml:space="preserve">$ AIR_TIME       &lt;dbl&gt; 227, 227, 160, 183, 116, 150, 158, 53, 140, 138, 149, 1~</w:t>
       </w:r>
       <w:r>
         <w:br/>
@@ -7184,7 +7184,7 @@
         <w:rPr>
           <w:rStyle w:val="VerbatimChar"/>
         </w:rPr>
-        <w:t xml:space="preserve">$ DISTANCE       &lt;dbl&gt; 1400, 1416, 1089, 1576, 762, 719, 1065, 229, 944, 733, …</w:t>
+        <w:t xml:space="preserve">$ DISTANCE       &lt;dbl&gt; 1400, 1416, 1089, 1576, 762, 719, 1065, 229, 944, 733, ~</w:t>
       </w:r>
       <w:r>
         <w:br/>
@@ -7193,7 +7193,7 @@
         <w:rPr>
           <w:rStyle w:val="VerbatimChar"/>
         </w:rPr>
-        <w:t xml:space="preserve">$ HOUR           &lt;dbl&gt; 5, 5, 5, 5, 6, 5, 6, 6, 6, 6, 6, 6, 6, 6, 6, 5, 6, 6, 6…</w:t>
+        <w:t xml:space="preserve">$ HOUR           &lt;dbl&gt; 5, 5, 5, 5, 6, 5, 6, 6, 6, 6, 6, 6, 6, 6, 6, 5, 6, 6, 6~</w:t>
       </w:r>
       <w:r>
         <w:br/>
@@ -7202,7 +7202,7 @@
         <w:rPr>
           <w:rStyle w:val="VerbatimChar"/>
         </w:rPr>
-        <w:t xml:space="preserve">$ MINUTE         &lt;dbl&gt; 15, 29, 40, 45, 0, 58, 0, 0, 0, 0, 0, 0, 0, 0, 0, 59, 0…</w:t>
+        <w:t xml:space="preserve">$ MINUTE         &lt;dbl&gt; 15, 29, 40, 45, 0, 58, 0, 0, 0, 0, 0, 0, 0, 0, 0, 59, 0~</w:t>
       </w:r>
       <w:r>
         <w:br/>
@@ -7211,7 +7211,7 @@
         <w:rPr>
           <w:rStyle w:val="VerbatimChar"/>
         </w:rPr>
-        <w:t xml:space="preserve">$ TIME_HOUR      &lt;dttm&gt; 2013-01-01 05:00:00, 2013-01-01 05:00:00, 2013-01-01 0…</w:t>
+        <w:t xml:space="preserve">$ TIME_HOUR      &lt;dttm&gt; 2013-01-01 05:00:00, 2013-01-01 05:00:00, 2013-01-01 0~</w:t>
       </w:r>
     </w:p>
     <w:bookmarkEnd w:id="60"/>
@@ -7313,7 +7313,7 @@
         <w:rPr>
           <w:rStyle w:val="VerbatimChar"/>
         </w:rPr>
-        <w:t xml:space="preserve"># A tibble: 6 × 4</w:t>
+        <w:t xml:space="preserve"># A tibble: 6 x 4</w:t>
       </w:r>
       <w:r>
         <w:br/>
@@ -7407,7 +7407,7 @@
         <w:rPr>
           <w:rStyle w:val="VerbatimChar"/>
         </w:rPr>
-        <w:t xml:space="preserve"># A tibble: 12 × 4</w:t>
+        <w:t xml:space="preserve"># A tibble: 12 x 4</w:t>
       </w:r>
       <w:r>
         <w:br/>
@@ -7555,7 +7555,7 @@
         <w:rPr>
           <w:rStyle w:val="VerbatimChar"/>
         </w:rPr>
-        <w:t xml:space="preserve"># A tibble: 6 × 3</w:t>
+        <w:t xml:space="preserve"># A tibble: 6 x 3</w:t>
       </w:r>
       <w:r>
         <w:br/>
@@ -7649,7 +7649,7 @@
         <w:rPr>
           <w:rStyle w:val="VerbatimChar"/>
         </w:rPr>
-        <w:t xml:space="preserve"># A tibble: 3 × 3</w:t>
+        <w:t xml:space="preserve"># A tibble: 3 x 3</w:t>
       </w:r>
       <w:r>
         <w:br/>
@@ -7716,7 +7716,7 @@
         <w:rPr>
           <w:rStyle w:val="VerbatimChar"/>
         </w:rPr>
-        <w:t xml:space="preserve"># A tibble: 3 × 3</w:t>
+        <w:t xml:space="preserve"># A tibble: 3 x 3</w:t>
       </w:r>
       <w:r>
         <w:br/>
@@ -7895,7 +7895,7 @@
         <w:rPr>
           <w:rStyle w:val="VerbatimChar"/>
         </w:rPr>
-        <w:t xml:space="preserve"># A tibble: 6 × 5</w:t>
+        <w:t xml:space="preserve"># A tibble: 6 x 5</w:t>
       </w:r>
       <w:r>
         <w:br/>
@@ -8394,7 +8394,7 @@
         <w:rPr>
           <w:rStyle w:val="VerbatimChar"/>
         </w:rPr>
-        <w:t xml:space="preserve"># A tibble: 6 × 5</w:t>
+        <w:t xml:space="preserve"># A tibble: 6 x 5</w:t>
       </w:r>
       <w:r>
         <w:br/>
@@ -8671,7 +8671,7 @@
         <w:rPr>
           <w:rStyle w:val="VerbatimChar"/>
         </w:rPr>
-        <w:t xml:space="preserve"># A tibble: 6 × 5</w:t>
+        <w:t xml:space="preserve"># A tibble: 6 x 5</w:t>
       </w:r>
       <w:r>
         <w:br/>
@@ -8957,7 +8957,7 @@
         <w:rPr>
           <w:rStyle w:val="VerbatimChar"/>
         </w:rPr>
-        <w:t xml:space="preserve"># A tibble: 6 × 5</w:t>
+        <w:t xml:space="preserve"># A tibble: 6 x 5</w:t>
       </w:r>
       <w:r>
         <w:br/>
@@ -9399,7 +9399,7 @@
         <w:rPr>
           <w:rStyle w:val="VerbatimChar"/>
         </w:rPr>
-        <w:t xml:space="preserve"># A tibble: 6 × 5</w:t>
+        <w:t xml:space="preserve"># A tibble: 6 x 5</w:t>
       </w:r>
       <w:r>
         <w:br/>
@@ -9988,7 +9988,7 @@
         <w:rPr>
           <w:rStyle w:val="VerbatimChar"/>
         </w:rPr>
-        <w:t xml:space="preserve"># A tibble: 6 × 5</w:t>
+        <w:t xml:space="preserve"># A tibble: 6 x 5</w:t>
       </w:r>
       <w:r>
         <w:br/>
@@ -10395,24 +10395,24 @@
       </w:r>
       <w:r>
         <w:rPr>
+          <w:i/>
           <w:iCs/>
+        </w:rPr>
+        <w:t xml:space="preserve">pivot_longer()</w:t>
+      </w:r>
+      <w:r>
+        <w:t xml:space="preserve"> </w:t>
+      </w:r>
+      <w:r>
+        <w:t xml:space="preserve">e</w:t>
+      </w:r>
+      <w:r>
+        <w:t xml:space="preserve"> </w:t>
+      </w:r>
+      <w:r>
+        <w:rPr>
           <w:i/>
-        </w:rPr>
-        <w:t xml:space="preserve">pivot_longer()</w:t>
-      </w:r>
-      <w:r>
-        <w:t xml:space="preserve"> </w:t>
-      </w:r>
-      <w:r>
-        <w:t xml:space="preserve">e</w:t>
-      </w:r>
-      <w:r>
-        <w:t xml:space="preserve"> </w:t>
-      </w:r>
-      <w:r>
-        <w:rPr>
           <w:iCs/>
-          <w:i/>
         </w:rPr>
         <w:t xml:space="preserve">pivot_wider()</w:t>
       </w:r>
@@ -11003,8 +11003,8 @@
       </w:r>
       <w:r>
         <w:rPr>
+          <w:i/>
           <w:iCs/>
-          <w:i/>
         </w:rPr>
         <w:t xml:space="preserve">pivot_wider</w:t>
       </w:r>
@@ -11409,7 +11409,7 @@
         <w:rPr>
           <w:rStyle w:val="VerbatimChar"/>
         </w:rPr>
-        <w:t xml:space="preserve"># A tibble: 2 × 3</w:t>
+        <w:t xml:space="preserve"># A tibble: 2 x 3</w:t>
       </w:r>
       <w:r>
         <w:br/>
@@ -11940,7 +11940,7 @@
         <w:rPr>
           <w:rStyle w:val="VerbatimChar"/>
         </w:rPr>
-        <w:t xml:space="preserve"># A tibble: 3 × 4</w:t>
+        <w:t xml:space="preserve"># A tibble: 3 x 4</w:t>
       </w:r>
       <w:r>
         <w:br/>
@@ -12002,24 +12002,24 @@
       </w:r>
       <w:r>
         <w:rPr>
+          <w:i/>
           <w:iCs/>
+        </w:rPr>
+        <w:t xml:space="preserve">pivot_longer()</w:t>
+      </w:r>
+      <w:r>
+        <w:t xml:space="preserve"> </w:t>
+      </w:r>
+      <w:r>
+        <w:t xml:space="preserve">ou</w:t>
+      </w:r>
+      <w:r>
+        <w:t xml:space="preserve"> </w:t>
+      </w:r>
+      <w:r>
+        <w:rPr>
           <w:i/>
-        </w:rPr>
-        <w:t xml:space="preserve">pivot_longer()</w:t>
-      </w:r>
-      <w:r>
-        <w:t xml:space="preserve"> </w:t>
-      </w:r>
-      <w:r>
-        <w:t xml:space="preserve">ou</w:t>
-      </w:r>
-      <w:r>
-        <w:t xml:space="preserve"> </w:t>
-      </w:r>
-      <w:r>
-        <w:rPr>
           <w:iCs/>
-          <w:i/>
         </w:rPr>
         <w:t xml:space="preserve">pivot_wider()</w:t>
       </w:r>
@@ -12338,7 +12338,7 @@
         <w:rPr>
           <w:rStyle w:val="VerbatimChar"/>
         </w:rPr>
-        <w:t xml:space="preserve"># A tibble: 4 × 3</w:t>
+        <w:t xml:space="preserve"># A tibble: 4 x 3</w:t>
       </w:r>
       <w:r>
         <w:br/>
@@ -12445,8 +12445,8 @@
       </w:r>
       <w:r>
         <w:rPr>
+          <w:i/>
           <w:iCs/>
-          <w:i/>
         </w:rPr>
         <w:t xml:space="preserve">separate( )</w:t>
       </w:r>
@@ -12620,7 +12620,7 @@
         <w:rPr>
           <w:rStyle w:val="VerbatimChar"/>
         </w:rPr>
-        <w:t xml:space="preserve"># A tibble: 3 × 3</w:t>
+        <w:t xml:space="preserve"># A tibble: 3 x 3</w:t>
       </w:r>
       <w:r>
         <w:br/>
@@ -12834,7 +12834,7 @@
         <w:rPr>
           <w:rStyle w:val="VerbatimChar"/>
         </w:rPr>
-        <w:t xml:space="preserve"># A tibble: 3 × 3</w:t>
+        <w:t xml:space="preserve"># A tibble: 3 x 3</w:t>
       </w:r>
       <w:r>
         <w:br/>
@@ -13098,7 +13098,7 @@
         <w:rPr>
           <w:rStyle w:val="VerbatimChar"/>
         </w:rPr>
-        <w:t xml:space="preserve"># A tibble: 3 × 3</w:t>
+        <w:t xml:space="preserve"># A tibble: 3 x 3</w:t>
       </w:r>
       <w:r>
         <w:br/>
@@ -13336,7 +13336,7 @@
         <w:rPr>
           <w:rStyle w:val="VerbatimChar"/>
         </w:rPr>
-        <w:t xml:space="preserve"># A tibble: 3 × 3</w:t>
+        <w:t xml:space="preserve"># A tibble: 3 x 3</w:t>
       </w:r>
       <w:r>
         <w:br/>
@@ -13600,7 +13600,7 @@
         <w:rPr>
           <w:rStyle w:val="VerbatimChar"/>
         </w:rPr>
-        <w:t xml:space="preserve"># A tibble: 3 × 3</w:t>
+        <w:t xml:space="preserve"># A tibble: 3 x 3</w:t>
       </w:r>
       <w:r>
         <w:br/>
@@ -13844,7 +13844,7 @@
         <w:rPr>
           <w:rStyle w:val="VerbatimChar"/>
         </w:rPr>
-        <w:t xml:space="preserve"># A tibble: 3 × 3</w:t>
+        <w:t xml:space="preserve"># A tibble: 3 x 3</w:t>
       </w:r>
       <w:r>
         <w:br/>
@@ -13906,24 +13906,24 @@
       </w:r>
       <w:r>
         <w:rPr>
+          <w:i/>
           <w:iCs/>
+        </w:rPr>
+        <w:t xml:space="preserve">unite( )</w:t>
+      </w:r>
+      <w:r>
+        <w:t xml:space="preserve"> </w:t>
+      </w:r>
+      <w:r>
+        <w:t xml:space="preserve">e</w:t>
+      </w:r>
+      <w:r>
+        <w:t xml:space="preserve"> </w:t>
+      </w:r>
+      <w:r>
+        <w:rPr>
           <w:i/>
-        </w:rPr>
-        <w:t xml:space="preserve">unite( )</w:t>
-      </w:r>
-      <w:r>
-        <w:t xml:space="preserve"> </w:t>
-      </w:r>
-      <w:r>
-        <w:t xml:space="preserve">e</w:t>
-      </w:r>
-      <w:r>
-        <w:t xml:space="preserve"> </w:t>
-      </w:r>
-      <w:r>
-        <w:rPr>
           <w:iCs/>
-          <w:i/>
         </w:rPr>
         <w:t xml:space="preserve">separate( )</w:t>
       </w:r>
@@ -13989,37 +13989,37 @@
       </w:r>
       <w:r>
         <w:rPr>
+          <w:i/>
           <w:iCs/>
+        </w:rPr>
+        <w:t xml:space="preserve">separate( )</w:t>
+      </w:r>
+      <w:r>
+        <w:t xml:space="preserve"> </w:t>
+      </w:r>
+      <w:r>
+        <w:t xml:space="preserve">e</w:t>
+      </w:r>
+      <w:r>
+        <w:t xml:space="preserve"> </w:t>
+      </w:r>
+      <w:r>
+        <w:rPr>
           <w:i/>
-        </w:rPr>
-        <w:t xml:space="preserve">separate( )</w:t>
-      </w:r>
-      <w:r>
-        <w:t xml:space="preserve"> </w:t>
-      </w:r>
-      <w:r>
-        <w:t xml:space="preserve">e</w:t>
-      </w:r>
-      <w:r>
-        <w:t xml:space="preserve"> </w:t>
-      </w:r>
-      <w:r>
-        <w:rPr>
           <w:iCs/>
+        </w:rPr>
+        <w:t xml:space="preserve">extract( )</w:t>
+      </w:r>
+      <w:r>
+        <w:t xml:space="preserve">. Porque ha tres variacoes de separacao (por posicao, pelo separador, e com grupos), mas apenas um</w:t>
+      </w:r>
+      <w:r>
+        <w:t xml:space="preserve"> </w:t>
+      </w:r>
+      <w:r>
+        <w:rPr>
           <w:i/>
-        </w:rPr>
-        <w:t xml:space="preserve">extract( )</w:t>
-      </w:r>
-      <w:r>
-        <w:t xml:space="preserve">. Porque ha tres variacoes de separacao (por posicao, pelo separador, e com grupos), mas apenas um</w:t>
-      </w:r>
-      <w:r>
-        <w:t xml:space="preserve"> </w:t>
-      </w:r>
-      <w:r>
-        <w:rPr>
           <w:iCs/>
-          <w:i/>
         </w:rPr>
         <w:t xml:space="preserve">unite( )</w:t>
       </w:r>
@@ -14049,40 +14049,40 @@
       </w:r>
       <w:r>
         <w:rPr>
+          <w:i/>
           <w:iCs/>
+        </w:rPr>
+        <w:t xml:space="preserve">fill( )</w:t>
+      </w:r>
+      <w:r>
+        <w:t xml:space="preserve"> </w:t>
+      </w:r>
+      <w:r>
+        <w:t xml:space="preserve">aos de</w:t>
+      </w:r>
+      <w:r>
+        <w:t xml:space="preserve"> </w:t>
+      </w:r>
+      <w:r>
+        <w:rPr>
           <w:i/>
-        </w:rPr>
-        <w:t xml:space="preserve">fill( )</w:t>
-      </w:r>
-      <w:r>
-        <w:t xml:space="preserve"> </w:t>
-      </w:r>
-      <w:r>
-        <w:t xml:space="preserve">aos de</w:t>
-      </w:r>
-      <w:r>
-        <w:t xml:space="preserve"> </w:t>
-      </w:r>
-      <w:r>
-        <w:rPr>
           <w:iCs/>
+        </w:rPr>
+        <w:t xml:space="preserve">pivot_wider( )</w:t>
+      </w:r>
+      <w:r>
+        <w:t xml:space="preserve"> </w:t>
+      </w:r>
+      <w:r>
+        <w:t xml:space="preserve">e</w:t>
+      </w:r>
+      <w:r>
+        <w:t xml:space="preserve"> </w:t>
+      </w:r>
+      <w:r>
+        <w:rPr>
           <w:i/>
-        </w:rPr>
-        <w:t xml:space="preserve">pivot_wider( )</w:t>
-      </w:r>
-      <w:r>
-        <w:t xml:space="preserve"> </w:t>
-      </w:r>
-      <w:r>
-        <w:t xml:space="preserve">e</w:t>
-      </w:r>
-      <w:r>
-        <w:t xml:space="preserve"> </w:t>
-      </w:r>
-      <w:r>
-        <w:rPr>
           <w:iCs/>
-          <w:i/>
         </w:rPr>
         <w:t xml:space="preserve">complete( )</w:t>
       </w:r>
@@ -14128,8 +14128,8 @@
       </w:r>
       <w:r>
         <w:rPr>
+          <w:i/>
           <w:iCs/>
-          <w:i/>
         </w:rPr>
         <w:t xml:space="preserve">fill( )</w:t>
       </w:r>
@@ -19786,66 +19786,66 @@
       </w:r>
       <w:r>
         <w:rPr>
+          <w:i/>
           <w:iCs/>
+        </w:rPr>
+        <w:t xml:space="preserve">prices</w:t>
+      </w:r>
+      <w:r>
+        <w:t xml:space="preserve"> </w:t>
+      </w:r>
+      <w:r>
+        <w:t xml:space="preserve">um arquivo organizado da forma longa de log retornos diarios dos ativos na classe tibble sendo que as colunas devem ser denominadas</w:t>
+      </w:r>
+      <w:r>
+        <w:t xml:space="preserve"> </w:t>
+      </w:r>
+      <w:r>
+        <w:rPr>
           <w:i/>
-        </w:rPr>
-        <w:t xml:space="preserve">prices</w:t>
-      </w:r>
-      <w:r>
-        <w:t xml:space="preserve"> </w:t>
-      </w:r>
-      <w:r>
-        <w:t xml:space="preserve">um arquivo organizado da forma longa de log retornos diarios dos ativos na classe tibble sendo que as colunas devem ser denominadas</w:t>
-      </w:r>
-      <w:r>
-        <w:t xml:space="preserve"> </w:t>
-      </w:r>
-      <w:r>
-        <w:rPr>
           <w:iCs/>
+        </w:rPr>
+        <w:t xml:space="preserve">date</w:t>
+      </w:r>
+      <w:r>
+        <w:t xml:space="preserve"> </w:t>
+      </w:r>
+      <w:r>
+        <w:rPr>
           <w:i/>
-        </w:rPr>
-        <w:t xml:space="preserve">date</w:t>
-      </w:r>
-      <w:r>
-        <w:t xml:space="preserve"> </w:t>
-      </w:r>
-      <w:r>
-        <w:rPr>
           <w:iCs/>
+        </w:rPr>
+        <w:t xml:space="preserve">asset</w:t>
+      </w:r>
+      <w:r>
+        <w:t xml:space="preserve"> </w:t>
+      </w:r>
+      <w:r>
+        <w:t xml:space="preserve">e</w:t>
+      </w:r>
+      <w:r>
+        <w:t xml:space="preserve"> </w:t>
+      </w:r>
+      <w:r>
+        <w:rPr>
           <w:i/>
-        </w:rPr>
-        <w:t xml:space="preserve">asset</w:t>
-      </w:r>
-      <w:r>
-        <w:t xml:space="preserve"> </w:t>
-      </w:r>
-      <w:r>
-        <w:t xml:space="preserve">e</w:t>
-      </w:r>
-      <w:r>
-        <w:t xml:space="preserve"> </w:t>
-      </w:r>
-      <w:r>
-        <w:rPr>
           <w:iCs/>
+        </w:rPr>
+        <w:t xml:space="preserve">returns</w:t>
+      </w:r>
+      <w:r>
+        <w:t xml:space="preserve"> </w:t>
+      </w:r>
+      <w:r>
+        <w:t xml:space="preserve">e denomine o arquivo de:</w:t>
+      </w:r>
+      <w:r>
+        <w:t xml:space="preserve"> </w:t>
+      </w:r>
+      <w:r>
+        <w:rPr>
           <w:i/>
-        </w:rPr>
-        <w:t xml:space="preserve">returns</w:t>
-      </w:r>
-      <w:r>
-        <w:t xml:space="preserve"> </w:t>
-      </w:r>
-      <w:r>
-        <w:t xml:space="preserve">e denomine o arquivo de:</w:t>
-      </w:r>
-      <w:r>
-        <w:t xml:space="preserve"> </w:t>
-      </w:r>
-      <w:r>
-        <w:rPr>
           <w:iCs/>
-          <w:i/>
         </w:rPr>
         <w:t xml:space="preserve">assets_daily_returns_long</w:t>
       </w:r>
@@ -20939,7 +20939,7 @@
         <w:rPr>
           <w:rStyle w:val="VerbatimChar"/>
         </w:rPr>
-        <w:t xml:space="preserve"># A tibble: 300 × 3</w:t>
+        <w:t xml:space="preserve"># A tibble: 300 x 3</w:t>
       </w:r>
       <w:r>
         <w:br/>
@@ -21065,7 +21065,7 @@
         <w:rPr>
           <w:rStyle w:val="VerbatimChar"/>
         </w:rPr>
-        <w:t xml:space="preserve"># ℹ 290 more rows</w:t>
+        <w:t xml:space="preserve"># i 290 more rows</w:t>
       </w:r>
     </w:p>
     <w:bookmarkEnd w:id="109"/>
@@ -25337,7 +25337,7 @@
         <w:rPr>
           <w:rStyle w:val="VerbatimChar"/>
         </w:rPr>
-        <w:t xml:space="preserve"># A tibble: 8 × 4</w:t>
+        <w:t xml:space="preserve"># A tibble: 8 x 4</w:t>
       </w:r>
       <w:r>
         <w:br/>
@@ -25364,7 +25364,7 @@
         <w:rPr>
           <w:rStyle w:val="VerbatimChar"/>
         </w:rPr>
-        <w:t xml:space="preserve">1 ABCB4.SA               31           60                      0.517</w:t>
+        <w:t xml:space="preserve">1 ABCB4.SA               33           60                      0.55 </w:t>
       </w:r>
       <w:r>
         <w:br/>
@@ -25391,7 +25391,7 @@
         <w:rPr>
           <w:rStyle w:val="VerbatimChar"/>
         </w:rPr>
-        <w:t xml:space="preserve">4 ITUB4.SA               35           60                      0.583</w:t>
+        <w:t xml:space="preserve">4 ITUB4.SA               36           60                      0.6  </w:t>
       </w:r>
       <w:r>
         <w:br/>
@@ -25409,7 +25409,7 @@
         <w:rPr>
           <w:rStyle w:val="VerbatimChar"/>
         </w:rPr>
-        <w:t xml:space="preserve">6 SMTO3.SA               33           60                      0.55 </w:t>
+        <w:t xml:space="preserve">6 SMTO3.SA               32           60                      0.533</w:t>
       </w:r>
       <w:r>
         <w:br/>
@@ -28296,7 +28296,7 @@
         <w:rPr>
           <w:rStyle w:val="VerbatimChar"/>
         </w:rPr>
-        <w:t xml:space="preserve"># A tibble: 8 × 3</w:t>
+        <w:t xml:space="preserve"># A tibble: 8 x 3</w:t>
       </w:r>
       <w:r>
         <w:br/>
@@ -28323,7 +28323,7 @@
         <w:rPr>
           <w:rStyle w:val="VerbatimChar"/>
         </w:rPr>
-        <w:t xml:space="preserve">1 ABCB4.SA          9.05 0.694</w:t>
+        <w:t xml:space="preserve">1 ABCB4.SA          9.08 0.994</w:t>
       </w:r>
       <w:r>
         <w:br/>
@@ -28332,7 +28332,7 @@
         <w:rPr>
           <w:rStyle w:val="VerbatimChar"/>
         </w:rPr>
-        <w:t xml:space="preserve">2 AGRO3.SA         10.6  1.49 </w:t>
+        <w:t xml:space="preserve">2 AGRO3.SA         10.6  1.56 </w:t>
       </w:r>
       <w:r>
         <w:br/>
@@ -28341,7 +28341,7 @@
         <w:rPr>
           <w:rStyle w:val="VerbatimChar"/>
         </w:rPr>
-        <w:t xml:space="preserve">3 EMBR3.SA         14.7  1.05 </w:t>
+        <w:t xml:space="preserve">3 EMBR3.SA         14.9  1.29 </w:t>
       </w:r>
       <w:r>
         <w:br/>
@@ -28350,7 +28350,7 @@
         <w:rPr>
           <w:rStyle w:val="VerbatimChar"/>
         </w:rPr>
-        <w:t xml:space="preserve">4 ITUB4.SA          9.31 0.134</w:t>
+        <w:t xml:space="preserve">4 ITUB4.SA          9.33 0.330</w:t>
       </w:r>
       <w:r>
         <w:br/>
@@ -28359,7 +28359,7 @@
         <w:rPr>
           <w:rStyle w:val="VerbatimChar"/>
         </w:rPr>
-        <w:t xml:space="preserve">5 PRIO3.SA         19.1  4.28 </w:t>
+        <w:t xml:space="preserve">5 PRIO3.SA         19.0  4.20 </w:t>
       </w:r>
       <w:r>
         <w:br/>
@@ -28368,7 +28368,7 @@
         <w:rPr>
           <w:rStyle w:val="VerbatimChar"/>
         </w:rPr>
-        <w:t xml:space="preserve">6 SMTO3.SA         12.9  1.13 </w:t>
+        <w:t xml:space="preserve">6 SMTO3.SA         13.0  1.01 </w:t>
       </w:r>
       <w:r>
         <w:br/>
@@ -28377,7 +28377,7 @@
         <w:rPr>
           <w:rStyle w:val="VerbatimChar"/>
         </w:rPr>
-        <w:t xml:space="preserve">7 WEGE3.SA         10.2  2.35 </w:t>
+        <w:t xml:space="preserve">7 WEGE3.SA         10.3  2.40 </w:t>
       </w:r>
       <w:r>
         <w:br/>
@@ -28386,7 +28386,7 @@
         <w:rPr>
           <w:rStyle w:val="VerbatimChar"/>
         </w:rPr>
-        <w:t xml:space="preserve">8 ^BVSP             7.32 0.294</w:t>
+        <w:t xml:space="preserve">8 ^BVSP             7.32 0.363</w:t>
       </w:r>
     </w:p>
     <w:p>
@@ -29557,7 +29557,7 @@
         <w:rPr>
           <w:rStyle w:val="VerbatimChar"/>
         </w:rPr>
-        <w:t xml:space="preserve"># A tibble: 2 × 4</w:t>
+        <w:t xml:space="preserve"># A tibble: 2 x 4</w:t>
       </w:r>
       <w:r>
         <w:br/>
@@ -29701,7 +29701,7 @@
         <w:rPr>
           <w:rStyle w:val="VerbatimChar"/>
         </w:rPr>
-        <w:t xml:space="preserve"># A tibble: 2 × 2</w:t>
+        <w:t xml:space="preserve"># A tibble: 2 x 2</w:t>
       </w:r>
       <w:r>
         <w:br/>
@@ -29728,7 +29728,7 @@
         <w:rPr>
           <w:rStyle w:val="VerbatimChar"/>
         </w:rPr>
-        <w:t xml:space="preserve">1 BENCHMARK    0.176</w:t>
+        <w:t xml:space="preserve">1 BENCHMARK    0.218</w:t>
       </w:r>
       <w:r>
         <w:br/>
@@ -29737,7 +29737,7 @@
         <w:rPr>
           <w:rStyle w:val="VerbatimChar"/>
         </w:rPr>
-        <w:t xml:space="preserve">2 PORTFOLIO    0.916</w:t>
+        <w:t xml:space="preserve">2 PORTFOLIO    0.985</w:t>
       </w:r>
     </w:p>
     <w:p>
@@ -31872,14 +31872,14 @@
 <file path=word/numbering.xml><?xml version="1.0" encoding="utf-8"?>
 <w:numbering xmlns:w="http://schemas.openxmlformats.org/wordprocessingml/2006/main">
   <w:abstractNum w:abstractNumId="990">
-    <w:nsid w:val="A990"/>
+    <w:nsid w:val="0000A990"/>
     <w:multiLevelType w:val="multilevel"/>
     <w:lvl w:ilvl="0">
       <w:numFmt w:val="bullet"/>
       <w:lvlText w:val=" "/>
       <w:lvlJc w:val="left"/>
       <w:pPr>
-        <w:ind w:left="720" w:hanging="480"/>
+        <w:ind w:left="720" w:hanging="360"/>
       </w:pPr>
     </w:lvl>
     <w:lvl w:ilvl="1">
@@ -31887,7 +31887,7 @@
       <w:lvlText w:val=" "/>
       <w:lvlJc w:val="left"/>
       <w:pPr>
-        <w:ind w:left="1440" w:hanging="480"/>
+        <w:ind w:left="1440" w:hanging="360"/>
       </w:pPr>
     </w:lvl>
     <w:lvl w:ilvl="2">
@@ -31895,7 +31895,7 @@
       <w:lvlText w:val=" "/>
       <w:lvlJc w:val="left"/>
       <w:pPr>
-        <w:ind w:left="2160" w:hanging="480"/>
+        <w:ind w:left="2160" w:hanging="360"/>
       </w:pPr>
     </w:lvl>
     <w:lvl w:ilvl="3">
@@ -31903,7 +31903,7 @@
       <w:lvlText w:val=" "/>
       <w:lvlJc w:val="left"/>
       <w:pPr>
-        <w:ind w:left="2880" w:hanging="480"/>
+        <w:ind w:left="2880" w:hanging="360"/>
       </w:pPr>
     </w:lvl>
     <w:lvl w:ilvl="4">
@@ -31911,7 +31911,7 @@
       <w:lvlText w:val=" "/>
       <w:lvlJc w:val="left"/>
       <w:pPr>
-        <w:ind w:left="3600" w:hanging="480"/>
+        <w:ind w:left="3600" w:hanging="360"/>
       </w:pPr>
     </w:lvl>
     <w:lvl w:ilvl="5">
@@ -31919,7 +31919,7 @@
       <w:lvlText w:val=" "/>
       <w:lvlJc w:val="left"/>
       <w:pPr>
-        <w:ind w:left="4320" w:hanging="480"/>
+        <w:ind w:left="4320" w:hanging="360"/>
       </w:pPr>
     </w:lvl>
     <w:lvl w:ilvl="6">
@@ -31927,7 +31927,7 @@
       <w:lvlText w:val=" "/>
       <w:lvlJc w:val="left"/>
       <w:pPr>
-        <w:ind w:left="5040" w:hanging="480"/>
+        <w:ind w:left="5040" w:hanging="360"/>
       </w:pPr>
     </w:lvl>
     <w:lvl w:ilvl="7">
@@ -31935,7 +31935,7 @@
       <w:lvlText w:val=" "/>
       <w:lvlJc w:val="left"/>
       <w:pPr>
-        <w:ind w:left="5760" w:hanging="480"/>
+        <w:ind w:left="5760" w:hanging="360"/>
       </w:pPr>
     </w:lvl>
     <w:lvl w:ilvl="8">
@@ -31943,7 +31943,7 @@
       <w:lvlText w:val=" "/>
       <w:lvlJc w:val="left"/>
       <w:pPr>
-        <w:ind w:left="6480" w:hanging="480"/>
+        <w:ind w:left="6480" w:hanging="360"/>
       </w:pPr>
     </w:lvl>
   </w:abstractNum>
@@ -31979,10 +31979,10 @@
     <w:name w:val="Body Text"/>
     <w:basedOn w:val="Normal"/>
     <w:link w:val="BodyTextChar"/>
+    <w:qFormat/>
     <w:pPr>
       <w:spacing w:after="180" w:before="180"/>
     </w:pPr>
-    <w:qFormat/>
   </w:style>
   <w:style w:customStyle="1" w:styleId="FirstParagraph" w:type="paragraph">
     <w:name w:val="First Paragraph"/>
@@ -32002,36 +32002,70 @@
     <w:name w:val="Title"/>
     <w:basedOn w:val="Normal"/>
     <w:next w:val="BodyText"/>
+    <w:link w:val="TitleChar"/>
+    <w:uiPriority w:val="10"/>
     <w:qFormat/>
+    <w:rsid w:val="00A10FD9"/>
     <w:pPr>
-      <w:keepNext/>
-      <w:keepLines/>
-      <w:spacing w:after="240" w:before="480"/>
+      <w:spacing w:after="80" w:line="240" w:lineRule="auto"/>
+      <w:contextualSpacing/>
       <w:jc w:val="center"/>
     </w:pPr>
     <w:rPr>
       <w:rFonts w:asciiTheme="majorHAnsi" w:cstheme="majorBidi" w:eastAsiaTheme="majorEastAsia" w:hAnsiTheme="majorHAnsi"/>
-      <w:b/>
-      <w:bCs/>
-      <w:color w:themeColor="accent1" w:themeShade="B5" w:val="345A8A"/>
-      <w:sz w:val="36"/>
-      <w:szCs w:val="36"/>
+      <w:spacing w:val="-10"/>
+      <w:kern w:val="28"/>
+      <w:sz w:val="56"/>
+      <w:szCs w:val="56"/>
+    </w:rPr>
+  </w:style>
+  <w:style w:customStyle="1" w:styleId="TitleChar" w:type="character">
+    <w:name w:val="Title Char"/>
+    <w:basedOn w:val="DefaultParagraphFont"/>
+    <w:link w:val="Title"/>
+    <w:uiPriority w:val="10"/>
+    <w:rsid w:val="00A10FD9"/>
+    <w:rPr>
+      <w:rFonts w:asciiTheme="majorHAnsi" w:cstheme="majorBidi" w:eastAsiaTheme="majorEastAsia" w:hAnsiTheme="majorHAnsi"/>
+      <w:spacing w:val="-10"/>
+      <w:kern w:val="28"/>
+      <w:sz w:val="56"/>
+      <w:szCs w:val="56"/>
     </w:rPr>
   </w:style>
   <w:style w:styleId="Subtitle" w:type="paragraph">
     <w:name w:val="Subtitle"/>
-    <w:basedOn w:val="Title"/>
+    <w:basedOn w:val="Normal"/>
     <w:next w:val="BodyText"/>
+    <w:link w:val="SubtitleChar"/>
+    <w:uiPriority w:val="11"/>
     <w:qFormat/>
+    <w:rsid w:val="00A10FD9"/>
     <w:pPr>
-      <w:keepNext/>
-      <w:keepLines/>
-      <w:spacing w:after="240" w:before="240"/>
-      <w:jc w:val="center"/>
+      <w:numPr>
+        <w:ilvl w:val="1"/>
+      </w:numPr>
     </w:pPr>
     <w:rPr>
-      <w:sz w:val="30"/>
-      <w:szCs w:val="30"/>
+      <w:rFonts w:cstheme="majorBidi" w:eastAsiaTheme="majorEastAsia"/>
+      <w:color w:themeColor="text1" w:themeTint="A6" w:val="595959"/>
+      <w:spacing w:val="15"/>
+      <w:sz w:val="28"/>
+      <w:szCs w:val="28"/>
+    </w:rPr>
+  </w:style>
+  <w:style w:customStyle="1" w:styleId="SubtitleChar" w:type="character">
+    <w:name w:val="Subtitle Char"/>
+    <w:basedOn w:val="DefaultParagraphFont"/>
+    <w:link w:val="Subtitle"/>
+    <w:uiPriority w:val="11"/>
+    <w:rsid w:val="00A10FD9"/>
+    <w:rPr>
+      <w:rFonts w:cstheme="majorBidi" w:eastAsiaTheme="majorEastAsia"/>
+      <w:color w:themeColor="text1" w:themeTint="A6" w:val="595959"/>
+      <w:spacing w:val="15"/>
+      <w:sz w:val="28"/>
+      <w:szCs w:val="28"/>
     </w:rPr>
   </w:style>
   <w:style w:customStyle="1" w:styleId="Author" w:type="paragraph">
@@ -32062,15 +32096,14 @@
     <w:pPr>
       <w:keepNext/>
       <w:keepLines/>
+      <w:spacing w:after="0" w:before="300"/>
       <w:jc w:val="center"/>
-      <w:spacing w:after="0" w:before="300"/>
     </w:pPr>
     <w:rPr>
+      <w:b/>
+      <w:color w:val="345A8A"/>
       <w:sz w:val="20"/>
       <w:szCs w:val="20"/>
-      <w:b/>
-      <w:color w:val="345A8A"/>
-      &gt;
     </w:rPr>
   </w:style>
   <w:style w:customStyle="1" w:styleId="Abstract" w:type="paragraph">
@@ -32097,191 +32130,321 @@
     <w:rPr/>
   </w:style>
   <w:style w:styleId="Heading1" w:type="paragraph">
-    <w:name w:val="Heading 1"/>
+    <w:name w:val="heading 1"/>
     <w:basedOn w:val="Normal"/>
     <w:next w:val="BodyText"/>
+    <w:link w:val="Heading1Char"/>
     <w:uiPriority w:val="9"/>
     <w:qFormat/>
+    <w:rsid w:val="00A10FD9"/>
     <w:pPr>
       <w:keepNext/>
       <w:keepLines/>
-      <w:spacing w:after="0" w:before="480"/>
+      <w:spacing w:after="80" w:before="360"/>
       <w:outlineLvl w:val="0"/>
     </w:pPr>
     <w:rPr>
       <w:rFonts w:asciiTheme="majorHAnsi" w:cstheme="majorBidi" w:eastAsiaTheme="majorEastAsia" w:hAnsiTheme="majorHAnsi"/>
-      <w:b/>
-      <w:bCs/>
-      <w:color w:themeColor="accent1" w:val="4F81BD"/>
+      <w:color w:themeColor="accent1" w:themeShade="BF" w:val="0F4761"/>
+      <w:sz w:val="40"/>
+      <w:szCs w:val="40"/>
+    </w:rPr>
+  </w:style>
+  <w:style w:styleId="Heading2" w:type="paragraph">
+    <w:name w:val="heading 2"/>
+    <w:basedOn w:val="Normal"/>
+    <w:next w:val="BodyText"/>
+    <w:link w:val="Heading2Char"/>
+    <w:uiPriority w:val="9"/>
+    <w:semiHidden/>
+    <w:unhideWhenUsed/>
+    <w:qFormat/>
+    <w:rsid w:val="00A10FD9"/>
+    <w:pPr>
+      <w:keepNext/>
+      <w:keepLines/>
+      <w:spacing w:after="80" w:before="160"/>
+      <w:outlineLvl w:val="1"/>
+    </w:pPr>
+    <w:rPr>
+      <w:rFonts w:asciiTheme="majorHAnsi" w:cstheme="majorBidi" w:eastAsiaTheme="majorEastAsia" w:hAnsiTheme="majorHAnsi"/>
+      <w:color w:themeColor="accent1" w:themeShade="BF" w:val="0F4761"/>
       <w:sz w:val="32"/>
       <w:szCs w:val="32"/>
     </w:rPr>
   </w:style>
-  <w:style w:styleId="Heading2" w:type="paragraph">
-    <w:name w:val="Heading 2"/>
+  <w:style w:styleId="Heading3" w:type="paragraph">
+    <w:name w:val="heading 3"/>
     <w:basedOn w:val="Normal"/>
     <w:next w:val="BodyText"/>
+    <w:link w:val="Heading3Char"/>
     <w:uiPriority w:val="9"/>
+    <w:semiHidden/>
     <w:unhideWhenUsed/>
     <w:qFormat/>
+    <w:rsid w:val="00A10FD9"/>
     <w:pPr>
       <w:keepNext/>
       <w:keepLines/>
-      <w:spacing w:after="0" w:before="200"/>
-      <w:outlineLvl w:val="1"/>
+      <w:spacing w:after="80" w:before="160"/>
+      <w:outlineLvl w:val="2"/>
     </w:pPr>
     <w:rPr>
-      <w:rFonts w:asciiTheme="majorHAnsi" w:cstheme="majorBidi" w:eastAsiaTheme="majorEastAsia" w:hAnsiTheme="majorHAnsi"/>
-      <w:b/>
-      <w:bCs/>
-      <w:color w:themeColor="accent1" w:val="4F81BD"/>
+      <w:rFonts w:cstheme="majorBidi" w:eastAsiaTheme="majorEastAsia"/>
+      <w:color w:themeColor="accent1" w:themeShade="BF" w:val="0F4761"/>
       <w:sz w:val="28"/>
       <w:szCs w:val="28"/>
     </w:rPr>
   </w:style>
-  <w:style w:styleId="Heading3" w:type="paragraph">
-    <w:name w:val="Heading 3"/>
+  <w:style w:styleId="Heading4" w:type="paragraph">
+    <w:name w:val="heading 4"/>
     <w:basedOn w:val="Normal"/>
     <w:next w:val="BodyText"/>
+    <w:link w:val="Heading4Char"/>
     <w:uiPriority w:val="9"/>
+    <w:semiHidden/>
     <w:unhideWhenUsed/>
     <w:qFormat/>
+    <w:rsid w:val="00A10FD9"/>
     <w:pPr>
       <w:keepNext/>
       <w:keepLines/>
-      <w:spacing w:after="0" w:before="200"/>
-      <w:outlineLvl w:val="2"/>
+      <w:spacing w:after="40" w:before="80"/>
+      <w:outlineLvl w:val="3"/>
     </w:pPr>
     <w:rPr>
-      <w:rFonts w:asciiTheme="majorHAnsi" w:cstheme="majorBidi" w:eastAsiaTheme="majorEastAsia" w:hAnsiTheme="majorHAnsi"/>
-      <w:b/>
-      <w:bCs/>
-      <w:color w:themeColor="accent1" w:val="4F81BD"/>
-      <w:sz w:val="24"/>
-      <w:szCs w:val="24"/>
+      <w:rFonts w:cstheme="majorBidi" w:eastAsiaTheme="majorEastAsia"/>
+      <w:i/>
+      <w:iCs/>
+      <w:color w:themeColor="accent1" w:themeShade="BF" w:val="0F4761"/>
     </w:rPr>
   </w:style>
-  <w:style w:styleId="Heading4" w:type="paragraph">
-    <w:name w:val="Heading 4"/>
+  <w:style w:styleId="Heading5" w:type="paragraph">
+    <w:name w:val="heading 5"/>
     <w:basedOn w:val="Normal"/>
     <w:next w:val="BodyText"/>
+    <w:link w:val="Heading5Char"/>
     <w:uiPriority w:val="9"/>
+    <w:semiHidden/>
     <w:unhideWhenUsed/>
     <w:qFormat/>
+    <w:rsid w:val="00A10FD9"/>
     <w:pPr>
       <w:keepNext/>
       <w:keepLines/>
-      <w:spacing w:after="0" w:before="200"/>
-      <w:outlineLvl w:val="3"/>
+      <w:spacing w:after="40" w:before="80"/>
+      <w:outlineLvl w:val="4"/>
     </w:pPr>
     <w:rPr>
-      <w:rFonts w:asciiTheme="majorHAnsi" w:cstheme="majorBidi" w:eastAsiaTheme="majorEastAsia" w:hAnsiTheme="majorHAnsi"/>
-      <w:i/>
-      <w:bCs/>
-      <w:color w:themeColor="accent1" w:val="4F81BD"/>
-      <w:sz w:val="24"/>
-      <w:szCs w:val="24"/>
+      <w:rFonts w:cstheme="majorBidi" w:eastAsiaTheme="majorEastAsia"/>
+      <w:color w:themeColor="accent1" w:themeShade="BF" w:val="0F4761"/>
     </w:rPr>
   </w:style>
-  <w:style w:styleId="Heading5" w:type="paragraph">
-    <w:name w:val="Heading 5"/>
+  <w:style w:styleId="Heading6" w:type="paragraph">
+    <w:name w:val="heading 6"/>
     <w:basedOn w:val="Normal"/>
     <w:next w:val="BodyText"/>
+    <w:link w:val="Heading6Char"/>
     <w:uiPriority w:val="9"/>
+    <w:semiHidden/>
     <w:unhideWhenUsed/>
     <w:qFormat/>
+    <w:rsid w:val="00A10FD9"/>
     <w:pPr>
       <w:keepNext/>
       <w:keepLines/>
-      <w:spacing w:after="0" w:before="200"/>
-      <w:outlineLvl w:val="4"/>
+      <w:spacing w:after="0" w:before="40"/>
+      <w:outlineLvl w:val="5"/>
     </w:pPr>
     <w:rPr>
-      <w:rFonts w:asciiTheme="majorHAnsi" w:cstheme="majorBidi" w:eastAsiaTheme="majorEastAsia" w:hAnsiTheme="majorHAnsi"/>
+      <w:rFonts w:cstheme="majorBidi" w:eastAsiaTheme="majorEastAsia"/>
+      <w:i/>
       <w:iCs/>
-      <w:color w:themeColor="accent1" w:val="4F81BD"/>
-      <w:sz w:val="24"/>
-      <w:szCs w:val="24"/>
+      <w:color w:themeColor="text1" w:themeTint="A6" w:val="595959"/>
     </w:rPr>
   </w:style>
-  <w:style w:styleId="Heading6" w:type="paragraph">
-    <w:name w:val="Heading 6"/>
+  <w:style w:styleId="Heading7" w:type="paragraph">
+    <w:name w:val="heading 7"/>
     <w:basedOn w:val="Normal"/>
     <w:next w:val="BodyText"/>
+    <w:link w:val="Heading7Char"/>
     <w:uiPriority w:val="9"/>
+    <w:semiHidden/>
     <w:unhideWhenUsed/>
     <w:qFormat/>
+    <w:rsid w:val="00A10FD9"/>
     <w:pPr>
       <w:keepNext/>
       <w:keepLines/>
-      <w:spacing w:after="0" w:before="200"/>
-      <w:outlineLvl w:val="5"/>
+      <w:spacing w:after="0" w:before="40"/>
+      <w:outlineLvl w:val="6"/>
     </w:pPr>
     <w:rPr>
-      <w:rFonts w:asciiTheme="majorHAnsi" w:cstheme="majorBidi" w:eastAsiaTheme="majorEastAsia" w:hAnsiTheme="majorHAnsi"/>
-      <w:color w:themeColor="accent1" w:val="4F81BD"/>
-      <w:sz w:val="24"/>
-      <w:szCs w:val="24"/>
+      <w:rFonts w:cstheme="majorBidi" w:eastAsiaTheme="majorEastAsia"/>
+      <w:color w:themeColor="text1" w:themeTint="A6" w:val="595959"/>
     </w:rPr>
   </w:style>
-  <w:style w:styleId="Heading7" w:type="paragraph">
-    <w:name w:val="Heading 7"/>
+  <w:style w:styleId="Heading8" w:type="paragraph">
+    <w:name w:val="heading 8"/>
     <w:basedOn w:val="Normal"/>
     <w:next w:val="BodyText"/>
+    <w:link w:val="Heading8Char"/>
     <w:uiPriority w:val="9"/>
+    <w:semiHidden/>
     <w:unhideWhenUsed/>
     <w:qFormat/>
+    <w:rsid w:val="00A10FD9"/>
     <w:pPr>
       <w:keepNext/>
       <w:keepLines/>
-      <w:spacing w:after="0" w:before="200"/>
-      <w:outlineLvl w:val="6"/>
+      <w:spacing w:after="0"/>
+      <w:outlineLvl w:val="7"/>
     </w:pPr>
     <w:rPr>
-      <w:rFonts w:asciiTheme="majorHAnsi" w:cstheme="majorBidi" w:eastAsiaTheme="majorEastAsia" w:hAnsiTheme="majorHAnsi"/>
-      <w:color w:themeColor="accent1" w:val="4F81BD"/>
-      <w:sz w:val="24"/>
-      <w:szCs w:val="24"/>
+      <w:rFonts w:cstheme="majorBidi" w:eastAsiaTheme="majorEastAsia"/>
+      <w:i/>
+      <w:iCs/>
+      <w:color w:themeColor="text1" w:themeTint="D8" w:val="272727"/>
     </w:rPr>
   </w:style>
-  <w:style w:styleId="Heading8" w:type="paragraph">
-    <w:name w:val="Heading 8"/>
+  <w:style w:styleId="Heading9" w:type="paragraph">
+    <w:name w:val="heading 9"/>
     <w:basedOn w:val="Normal"/>
     <w:next w:val="BodyText"/>
+    <w:link w:val="Heading9Char"/>
     <w:uiPriority w:val="9"/>
+    <w:semiHidden/>
     <w:unhideWhenUsed/>
     <w:qFormat/>
+    <w:rsid w:val="00A10FD9"/>
     <w:pPr>
       <w:keepNext/>
       <w:keepLines/>
-      <w:spacing w:after="0" w:before="200"/>
-      <w:outlineLvl w:val="7"/>
-    </w:pPr>
-    <w:rPr>
-      <w:rFonts w:asciiTheme="majorHAnsi" w:cstheme="majorBidi" w:eastAsiaTheme="majorEastAsia" w:hAnsiTheme="majorHAnsi"/>
-      <w:color w:themeColor="accent1" w:val="4F81BD"/>
-      <w:sz w:val="24"/>
-      <w:szCs w:val="24"/>
-    </w:rPr>
-  </w:style>
-  <w:style w:styleId="Heading9" w:type="paragraph">
-    <w:name w:val="Heading 9"/>
-    <w:basedOn w:val="Normal"/>
-    <w:next w:val="BodyText"/>
-    <w:uiPriority w:val="9"/>
-    <w:unhideWhenUsed/>
-    <w:qFormat/>
-    <w:pPr>
-      <w:keepNext/>
-      <w:keepLines/>
-      <w:spacing w:after="0" w:before="200"/>
+      <w:spacing w:after="0"/>
       <w:outlineLvl w:val="8"/>
     </w:pPr>
     <w:rPr>
+      <w:rFonts w:cstheme="majorBidi" w:eastAsiaTheme="majorEastAsia"/>
+      <w:color w:themeColor="text1" w:themeTint="D8" w:val="272727"/>
+    </w:rPr>
+  </w:style>
+  <w:style w:customStyle="1" w:styleId="Heading1Char" w:type="character">
+    <w:name w:val="Heading 1 Char"/>
+    <w:basedOn w:val="DefaultParagraphFont"/>
+    <w:link w:val="Heading1"/>
+    <w:uiPriority w:val="9"/>
+    <w:rsid w:val="00A10FD9"/>
+    <w:rPr>
       <w:rFonts w:asciiTheme="majorHAnsi" w:cstheme="majorBidi" w:eastAsiaTheme="majorEastAsia" w:hAnsiTheme="majorHAnsi"/>
-      <w:color w:themeColor="accent1" w:val="4F81BD"/>
-      <w:sz w:val="24"/>
-      <w:szCs w:val="24"/>
+      <w:color w:themeColor="accent1" w:themeShade="BF" w:val="0F4761"/>
+      <w:sz w:val="40"/>
+      <w:szCs w:val="40"/>
+    </w:rPr>
+  </w:style>
+  <w:style w:customStyle="1" w:styleId="Heading2Char" w:type="character">
+    <w:name w:val="Heading 2 Char"/>
+    <w:basedOn w:val="DefaultParagraphFont"/>
+    <w:link w:val="Heading2"/>
+    <w:uiPriority w:val="9"/>
+    <w:semiHidden/>
+    <w:rsid w:val="00A10FD9"/>
+    <w:rPr>
+      <w:rFonts w:asciiTheme="majorHAnsi" w:cstheme="majorBidi" w:eastAsiaTheme="majorEastAsia" w:hAnsiTheme="majorHAnsi"/>
+      <w:color w:themeColor="accent1" w:themeShade="BF" w:val="0F4761"/>
+      <w:sz w:val="32"/>
+      <w:szCs w:val="32"/>
+    </w:rPr>
+  </w:style>
+  <w:style w:customStyle="1" w:styleId="Heading3Char" w:type="character">
+    <w:name w:val="Heading 3 Char"/>
+    <w:basedOn w:val="DefaultParagraphFont"/>
+    <w:link w:val="Heading3"/>
+    <w:uiPriority w:val="9"/>
+    <w:semiHidden/>
+    <w:rsid w:val="00A10FD9"/>
+    <w:rPr>
+      <w:rFonts w:cstheme="majorBidi" w:eastAsiaTheme="majorEastAsia"/>
+      <w:color w:themeColor="accent1" w:themeShade="BF" w:val="0F4761"/>
+      <w:sz w:val="28"/>
+      <w:szCs w:val="28"/>
+    </w:rPr>
+  </w:style>
+  <w:style w:customStyle="1" w:styleId="Heading4Char" w:type="character">
+    <w:name w:val="Heading 4 Char"/>
+    <w:basedOn w:val="DefaultParagraphFont"/>
+    <w:link w:val="Heading4"/>
+    <w:uiPriority w:val="9"/>
+    <w:semiHidden/>
+    <w:rsid w:val="00A10FD9"/>
+    <w:rPr>
+      <w:rFonts w:cstheme="majorBidi" w:eastAsiaTheme="majorEastAsia"/>
+      <w:i/>
+      <w:iCs/>
+      <w:color w:themeColor="accent1" w:themeShade="BF" w:val="0F4761"/>
+    </w:rPr>
+  </w:style>
+  <w:style w:customStyle="1" w:styleId="Heading5Char" w:type="character">
+    <w:name w:val="Heading 5 Char"/>
+    <w:basedOn w:val="DefaultParagraphFont"/>
+    <w:link w:val="Heading5"/>
+    <w:uiPriority w:val="9"/>
+    <w:semiHidden/>
+    <w:rsid w:val="00A10FD9"/>
+    <w:rPr>
+      <w:rFonts w:cstheme="majorBidi" w:eastAsiaTheme="majorEastAsia"/>
+      <w:color w:themeColor="accent1" w:themeShade="BF" w:val="0F4761"/>
+    </w:rPr>
+  </w:style>
+  <w:style w:customStyle="1" w:styleId="Heading6Char" w:type="character">
+    <w:name w:val="Heading 6 Char"/>
+    <w:basedOn w:val="DefaultParagraphFont"/>
+    <w:link w:val="Heading6"/>
+    <w:uiPriority w:val="9"/>
+    <w:semiHidden/>
+    <w:rsid w:val="00A10FD9"/>
+    <w:rPr>
+      <w:rFonts w:cstheme="majorBidi" w:eastAsiaTheme="majorEastAsia"/>
+      <w:i/>
+      <w:iCs/>
+      <w:color w:themeColor="text1" w:themeTint="A6" w:val="595959"/>
+    </w:rPr>
+  </w:style>
+  <w:style w:customStyle="1" w:styleId="Heading7Char" w:type="character">
+    <w:name w:val="Heading 7 Char"/>
+    <w:basedOn w:val="DefaultParagraphFont"/>
+    <w:link w:val="Heading7"/>
+    <w:uiPriority w:val="9"/>
+    <w:semiHidden/>
+    <w:rsid w:val="00A10FD9"/>
+    <w:rPr>
+      <w:rFonts w:cstheme="majorBidi" w:eastAsiaTheme="majorEastAsia"/>
+      <w:color w:themeColor="text1" w:themeTint="A6" w:val="595959"/>
+    </w:rPr>
+  </w:style>
+  <w:style w:customStyle="1" w:styleId="Heading8Char" w:type="character">
+    <w:name w:val="Heading 8 Char"/>
+    <w:basedOn w:val="DefaultParagraphFont"/>
+    <w:link w:val="Heading8"/>
+    <w:uiPriority w:val="9"/>
+    <w:semiHidden/>
+    <w:rsid w:val="00A10FD9"/>
+    <w:rPr>
+      <w:rFonts w:cstheme="majorBidi" w:eastAsiaTheme="majorEastAsia"/>
+      <w:i/>
+      <w:iCs/>
+      <w:color w:themeColor="text1" w:themeTint="D8" w:val="272727"/>
+    </w:rPr>
+  </w:style>
+  <w:style w:customStyle="1" w:styleId="Heading9Char" w:type="character">
+    <w:name w:val="Heading 9 Char"/>
+    <w:basedOn w:val="DefaultParagraphFont"/>
+    <w:link w:val="Heading9"/>
+    <w:uiPriority w:val="9"/>
+    <w:semiHidden/>
+    <w:rsid w:val="00A10FD9"/>
+    <w:rPr>
+      <w:rFonts w:cstheme="majorBidi" w:eastAsiaTheme="majorEastAsia"/>
+      <w:color w:themeColor="text1" w:themeTint="D8" w:val="272727"/>
     </w:rPr>
   </w:style>
   <w:style w:styleId="BlockText" w:type="paragraph">
@@ -32306,8 +32469,8 @@
   </w:style>
   <w:style w:styleId="FootnoteBlockText" w:type="paragraph">
     <w:name w:val="Footnote Block Text"/>
-    <w:basedOn w:val="Footnote Text"/>
-    <w:next w:val="Footnote Text"/>
+    <w:basedOn w:val="FootnoteText"/>
+    <w:next w:val="FootnoteText"/>
     <w:uiPriority w:val="9"/>
     <w:unhideWhenUsed/>
     <w:qFormat/>
@@ -32345,10 +32508,10 @@
         <w:jc w:val="left"/>
       </w:trPr>
       <w:tcPr>
-        <w:vAlign w:val="bottom"/>
         <w:tcBorders>
           <w:bottom w:val="single"/>
         </w:tcBorders>
+        <w:vAlign w:val="bottom"/>
       </w:tcPr>
     </w:tblStylePr>
   </w:style>
@@ -32464,6 +32627,7 @@
     <w:name w:val="KeywordTok"/>
     <w:basedOn w:val="VerbatimChar"/>
     <w:rPr>
+      <w:b/>
       <w:color w:val="003b4f"/>
       <w:shd w:val="clear" w:fill="f1f3f5"/>
     </w:rPr>
@@ -32568,9 +32732,9 @@
     <w:name w:val="DocumentationTok"/>
     <w:basedOn w:val="VerbatimChar"/>
     <w:rPr>
+      <w:i/>
       <w:color w:val="5e5e5e"/>
       <w:shd w:val="clear" w:fill="f1f3f5"/>
-      <w:i/>
     </w:rPr>
   </w:style>
   <w:style w:type="character" w:customStyle="1" w:styleId="AnnotationTok">
@@ -32585,9 +32749,9 @@
     <w:name w:val="CommentVarTok"/>
     <w:basedOn w:val="VerbatimChar"/>
     <w:rPr>
+      <w:i/>
       <w:color w:val="5e5e5e"/>
       <w:shd w:val="clear" w:fill="f1f3f5"/>
-      <w:i/>
     </w:rPr>
   </w:style>
   <w:style w:type="character" w:customStyle="1" w:styleId="OtherTok">
@@ -32618,6 +32782,7 @@
     <w:name w:val="ControlFlowTok"/>
     <w:basedOn w:val="VerbatimChar"/>
     <w:rPr>
+      <w:b/>
       <w:color w:val="003b4f"/>
       <w:shd w:val="clear" w:fill="f1f3f5"/>
     </w:rPr>
@@ -32682,9 +32847,9 @@
     <w:name w:val="WarningTok"/>
     <w:basedOn w:val="VerbatimChar"/>
     <w:rPr>
+      <w:i/>
       <w:color w:val="5e5e5e"/>
       <w:shd w:val="clear" w:fill="f1f3f5"/>
-      <w:i/>
     </w:rPr>
   </w:style>
   <w:style w:type="character" w:customStyle="1" w:styleId="AlertTok">
@@ -32725,44 +32890,44 @@
         <a:sysClr val="window" lastClr="FFFFFF"/>
       </a:lt1>
       <a:dk2>
-        <a:srgbClr val="1F497D"/>
+        <a:srgbClr val="0E2841"/>
       </a:dk2>
       <a:lt2>
-        <a:srgbClr val="EEECE1"/>
+        <a:srgbClr val="E8E8E8"/>
       </a:lt2>
       <a:accent1>
-        <a:srgbClr val="4F81BD"/>
+        <a:srgbClr val="156082"/>
       </a:accent1>
       <a:accent2>
-        <a:srgbClr val="C0504D"/>
+        <a:srgbClr val="E97132"/>
       </a:accent2>
       <a:accent3>
-        <a:srgbClr val="9BBB59"/>
+        <a:srgbClr val="196B24"/>
       </a:accent3>
       <a:accent4>
-        <a:srgbClr val="8064A2"/>
+        <a:srgbClr val="0F9ED5"/>
       </a:accent4>
       <a:accent5>
-        <a:srgbClr val="4BACC6"/>
+        <a:srgbClr val="A02B93"/>
       </a:accent5>
       <a:accent6>
-        <a:srgbClr val="F79646"/>
+        <a:srgbClr val="4EA72E"/>
       </a:accent6>
       <a:hlink>
-        <a:srgbClr val="0000FF"/>
+        <a:srgbClr val="467886"/>
       </a:hlink>
       <a:folHlink>
-        <a:srgbClr val="800080"/>
+        <a:srgbClr val="96607D"/>
       </a:folHlink>
     </a:clrScheme>
     <a:fontScheme name="Office">
       <a:majorFont>
-        <a:latin typeface="Calibri"/>
+        <a:latin typeface="Aptos Display" panose="02110004020202020204"/>
         <a:ea typeface=""/>
         <a:cs typeface=""/>
-        <a:font script="Jpan" typeface="ＭＳ ゴシック"/>
+        <a:font script="Jpan" typeface="游ゴシック Light"/>
         <a:font script="Hang" typeface="맑은 고딕"/>
-        <a:font script="Hans" typeface="宋体"/>
+        <a:font script="Hans" typeface="等线 Light"/>
         <a:font script="Hant" typeface="新細明體"/>
         <a:font script="Arab" typeface="Times New Roman"/>
         <a:font script="Hebr" typeface="Times New Roman"/>
@@ -32789,14 +32954,32 @@
         <a:font script="Mong" typeface="Mongolian Baiti"/>
         <a:font script="Viet" typeface="Times New Roman"/>
         <a:font script="Uigh" typeface="Microsoft Uighur"/>
+        <a:font script="Geor" typeface="Sylfaen"/>
+        <a:font script="Armn" typeface="Arial"/>
+        <a:font script="Bugi" typeface="Leelawadee UI"/>
+        <a:font script="Bopo" typeface="Microsoft JhengHei"/>
+        <a:font script="Java" typeface="Javanese Text"/>
+        <a:font script="Lisu" typeface="Segoe UI"/>
+        <a:font script="Mymr" typeface="Myanmar Text"/>
+        <a:font script="Nkoo" typeface="Ebrima"/>
+        <a:font script="Olck" typeface="Nirmala UI"/>
+        <a:font script="Osma" typeface="Ebrima"/>
+        <a:font script="Phag" typeface="Phagspa"/>
+        <a:font script="Syrn" typeface="Estrangelo Edessa"/>
+        <a:font script="Syrj" typeface="Estrangelo Edessa"/>
+        <a:font script="Syre" typeface="Estrangelo Edessa"/>
+        <a:font script="Sora" typeface="Nirmala UI"/>
+        <a:font script="Tale" typeface="Microsoft Tai Le"/>
+        <a:font script="Talu" typeface="Microsoft New Tai Lue"/>
+        <a:font script="Tfng" typeface="Ebrima"/>
       </a:majorFont>
       <a:minorFont>
-        <a:latin typeface="Cambria"/>
+        <a:latin typeface="Aptos" panose="02110004020202020204"/>
         <a:ea typeface=""/>
         <a:cs typeface=""/>
-        <a:font script="Jpan" typeface="ＭＳ 明朝"/>
+        <a:font script="Jpan" typeface="游明朝"/>
         <a:font script="Hang" typeface="맑은 고딕"/>
-        <a:font script="Hans" typeface="宋体"/>
+        <a:font script="Hans" typeface="等线"/>
         <a:font script="Hant" typeface="新細明體"/>
         <a:font script="Arab" typeface="Arial"/>
         <a:font script="Hebr" typeface="Arial"/>
@@ -32823,6 +33006,24 @@
         <a:font script="Mong" typeface="Mongolian Baiti"/>
         <a:font script="Viet" typeface="Arial"/>
         <a:font script="Uigh" typeface="Microsoft Uighur"/>
+        <a:font script="Geor" typeface="Sylfaen"/>
+        <a:font script="Armn" typeface="Arial"/>
+        <a:font script="Bugi" typeface="Leelawadee UI"/>
+        <a:font script="Bopo" typeface="Microsoft JhengHei"/>
+        <a:font script="Java" typeface="Javanese Text"/>
+        <a:font script="Lisu" typeface="Segoe UI"/>
+        <a:font script="Mymr" typeface="Myanmar Text"/>
+        <a:font script="Nkoo" typeface="Ebrima"/>
+        <a:font script="Olck" typeface="Nirmala UI"/>
+        <a:font script="Osma" typeface="Ebrima"/>
+        <a:font script="Phag" typeface="Phagspa"/>
+        <a:font script="Syrn" typeface="Estrangelo Edessa"/>
+        <a:font script="Syrj" typeface="Estrangelo Edessa"/>
+        <a:font script="Syre" typeface="Estrangelo Edessa"/>
+        <a:font script="Sora" typeface="Nirmala UI"/>
+        <a:font script="Tale" typeface="Microsoft Tai Le"/>
+        <a:font script="Talu" typeface="Microsoft New Tai Lue"/>
+        <a:font script="Tfng" typeface="Ebrima"/>
       </a:minorFont>
     </a:fontScheme>
     <a:fmtScheme name="Office">
@@ -32834,200 +33035,141 @@
           <a:gsLst>
             <a:gs pos="0">
               <a:schemeClr val="phClr">
-                <a:tint val="50000"/>
-                <a:satMod val="300000"/>
+                <a:lumMod val="110000"/>
+                <a:satMod val="105000"/>
+                <a:tint val="67000"/>
               </a:schemeClr>
             </a:gs>
-            <a:gs pos="35000">
+            <a:gs pos="50000">
               <a:schemeClr val="phClr">
-                <a:tint val="37000"/>
-                <a:satMod val="300000"/>
+                <a:lumMod val="105000"/>
+                <a:satMod val="103000"/>
+                <a:tint val="73000"/>
               </a:schemeClr>
             </a:gs>
             <a:gs pos="100000">
               <a:schemeClr val="phClr">
-                <a:tint val="15000"/>
-                <a:satMod val="350000"/>
+                <a:lumMod val="105000"/>
+                <a:satMod val="109000"/>
+                <a:tint val="81000"/>
               </a:schemeClr>
             </a:gs>
           </a:gsLst>
-          <a:lin ang="16200000" scaled="1"/>
+          <a:lin ang="5400000" scaled="0"/>
         </a:gradFill>
         <a:gradFill rotWithShape="1">
           <a:gsLst>
             <a:gs pos="0">
               <a:schemeClr val="phClr">
-                <a:tint val="100000"/>
+                <a:satMod val="103000"/>
+                <a:lumMod val="102000"/>
+                <a:tint val="94000"/>
+              </a:schemeClr>
+            </a:gs>
+            <a:gs pos="50000">
+              <a:schemeClr val="phClr">
+                <a:satMod val="110000"/>
+                <a:lumMod val="100000"/>
                 <a:shade val="100000"/>
-                <a:satMod val="130000"/>
               </a:schemeClr>
             </a:gs>
             <a:gs pos="100000">
               <a:schemeClr val="phClr">
-                <a:tint val="50000"/>
-                <a:shade val="100000"/>
-                <a:satMod val="350000"/>
+                <a:lumMod val="99000"/>
+                <a:satMod val="120000"/>
+                <a:shade val="78000"/>
               </a:schemeClr>
             </a:gs>
           </a:gsLst>
-          <a:lin ang="16200000" scaled="0"/>
+          <a:lin ang="5400000" scaled="0"/>
         </a:gradFill>
       </a:fillStyleLst>
       <a:lnStyleLst>
-        <a:ln w="9525" cap="flat" cmpd="sng" algn="ctr">
-          <a:solidFill>
-            <a:schemeClr val="phClr">
-              <a:shade val="95000"/>
-              <a:satMod val="105000"/>
-            </a:schemeClr>
-          </a:solidFill>
-          <a:prstDash val="solid"/>
-        </a:ln>
-        <a:ln w="25400" cap="flat" cmpd="sng" algn="ctr">
+        <a:ln w="6350" cap="flat" cmpd="sng" algn="ctr">
           <a:solidFill>
             <a:schemeClr val="phClr"/>
           </a:solidFill>
           <a:prstDash val="solid"/>
+          <a:miter lim="800000"/>
         </a:ln>
-        <a:ln w="38100" cap="flat" cmpd="sng" algn="ctr">
+        <a:ln w="12700" cap="flat" cmpd="sng" algn="ctr">
           <a:solidFill>
             <a:schemeClr val="phClr"/>
           </a:solidFill>
           <a:prstDash val="solid"/>
+          <a:miter lim="800000"/>
+        </a:ln>
+        <a:ln w="19050" cap="flat" cmpd="sng" algn="ctr">
+          <a:solidFill>
+            <a:schemeClr val="phClr"/>
+          </a:solidFill>
+          <a:prstDash val="solid"/>
+          <a:miter lim="800000"/>
         </a:ln>
       </a:lnStyleLst>
       <a:effectStyleLst>
         <a:effectStyle>
+          <a:effectLst/>
+        </a:effectStyle>
+        <a:effectStyle>
+          <a:effectLst/>
+        </a:effectStyle>
+        <a:effectStyle>
           <a:effectLst>
-            <a:outerShdw blurRad="40000" dist="20000" dir="5400000" rotWithShape="0">
+            <a:outerShdw blurRad="57150" dist="19050" dir="5400000" algn="ctr" rotWithShape="0">
               <a:srgbClr val="000000">
-                <a:alpha val="38000"/>
+                <a:alpha val="63000"/>
               </a:srgbClr>
             </a:outerShdw>
           </a:effectLst>
-        </a:effectStyle>
-        <a:effectStyle>
-          <a:effectLst>
-            <a:outerShdw blurRad="40000" dist="23000" dir="5400000" rotWithShape="0">
-              <a:srgbClr val="000000">
-                <a:alpha val="35000"/>
-              </a:srgbClr>
-            </a:outerShdw>
-          </a:effectLst>
-        </a:effectStyle>
-        <a:effectStyle>
-          <a:effectLst>
-            <a:outerShdw blurRad="40000" dist="23000" dir="5400000" rotWithShape="0">
-              <a:srgbClr val="000000">
-                <a:alpha val="35000"/>
-              </a:srgbClr>
-            </a:outerShdw>
-          </a:effectLst>
-          <a:scene3d>
-            <a:camera prst="orthographicFront">
-              <a:rot lat="0" lon="0" rev="0"/>
-            </a:camera>
-            <a:lightRig rig="threePt" dir="t">
-              <a:rot lat="0" lon="0" rev="1200000"/>
-            </a:lightRig>
-          </a:scene3d>
-          <a:sp3d>
-            <a:bevelT w="63500" h="25400"/>
-          </a:sp3d>
         </a:effectStyle>
       </a:effectStyleLst>
       <a:bgFillStyleLst>
         <a:solidFill>
           <a:schemeClr val="phClr"/>
         </a:solidFill>
+        <a:solidFill>
+          <a:schemeClr val="phClr">
+            <a:tint val="95000"/>
+            <a:satMod val="170000"/>
+          </a:schemeClr>
+        </a:solidFill>
         <a:gradFill rotWithShape="1">
           <a:gsLst>
             <a:gs pos="0">
               <a:schemeClr val="phClr">
-                <a:tint val="40000"/>
-                <a:satMod val="350000"/>
+                <a:tint val="93000"/>
+                <a:satMod val="150000"/>
+                <a:shade val="98000"/>
+                <a:lumMod val="102000"/>
               </a:schemeClr>
             </a:gs>
-            <a:gs pos="40000">
+            <a:gs pos="50000">
               <a:schemeClr val="phClr">
-                <a:tint val="45000"/>
-                <a:shade val="99000"/>
-                <a:satMod val="350000"/>
+                <a:tint val="98000"/>
+                <a:satMod val="130000"/>
+                <a:shade val="90000"/>
+                <a:lumMod val="103000"/>
               </a:schemeClr>
             </a:gs>
             <a:gs pos="100000">
               <a:schemeClr val="phClr">
-                <a:shade val="20000"/>
-                <a:satMod val="255000"/>
+                <a:shade val="63000"/>
+                <a:satMod val="120000"/>
               </a:schemeClr>
             </a:gs>
           </a:gsLst>
-          <a:path path="circle">
-            <a:fillToRect l="50000" t="-80000" r="50000" b="180000"/>
-          </a:path>
-        </a:gradFill>
-        <a:gradFill rotWithShape="1">
-          <a:gsLst>
-            <a:gs pos="0">
-              <a:schemeClr val="phClr">
-                <a:tint val="80000"/>
-                <a:satMod val="300000"/>
-              </a:schemeClr>
-            </a:gs>
-            <a:gs pos="100000">
-              <a:schemeClr val="phClr">
-                <a:shade val="30000"/>
-                <a:satMod val="200000"/>
-              </a:schemeClr>
-            </a:gs>
-          </a:gsLst>
-          <a:path path="circle">
-            <a:fillToRect l="50000" t="50000" r="50000" b="50000"/>
-          </a:path>
+          <a:lin ang="5400000" scaled="0"/>
         </a:gradFill>
       </a:bgFillStyleLst>
     </a:fmtScheme>
   </a:themeElements>
-  <a:objectDefaults>
-    <a:spDef>
-      <a:spPr/>
-      <a:bodyPr/>
-      <a:lstStyle/>
-      <a:style>
-        <a:lnRef idx="1">
-          <a:schemeClr val="accent1"/>
-        </a:lnRef>
-        <a:fillRef idx="3">
-          <a:schemeClr val="accent1"/>
-        </a:fillRef>
-        <a:effectRef idx="2">
-          <a:schemeClr val="accent1"/>
-        </a:effectRef>
-        <a:fontRef idx="minor">
-          <a:schemeClr val="lt1"/>
-        </a:fontRef>
-      </a:style>
-    </a:spDef>
-    <a:lnDef>
-      <a:spPr/>
-      <a:bodyPr/>
-      <a:lstStyle/>
-      <a:style>
-        <a:lnRef idx="2">
-          <a:schemeClr val="accent1"/>
-        </a:lnRef>
-        <a:fillRef idx="0">
-          <a:schemeClr val="accent1"/>
-        </a:fillRef>
-        <a:effectRef idx="1">
-          <a:schemeClr val="accent1"/>
-        </a:effectRef>
-        <a:fontRef idx="minor">
-          <a:schemeClr val="tx1"/>
-        </a:fontRef>
-      </a:style>
-    </a:lnDef>
-  </a:objectDefaults>
+  <a:objectDefaults/>
   <a:extraClrSchemeLst/>
+  <a:extLst>
+    <a:ext uri="{05A4C25C-085E-4340-85A3-A5531E510DB2}">
+      <thm15:themeFamily xmlns:thm15="http://schemas.microsoft.com/office/thememl/2012/main" name="Office Theme" id="{2E142A2C-CD16-42D6-873A-C26D2A0506FA}" vid="{1BDDFF52-6CD6-40A5-AB3C-68EB2F1E4D0A}"/>
+    </a:ext>
+  </a:extLst>
 </a:theme>
 </file>
</xml_diff>